<commit_message>
update bao cao tuan 6
</commit_message>
<xml_diff>
--- a/documents/3_Report_final.docx
+++ b/documents/3_Report_final.docx
@@ -33810,9 +33810,653 @@
         </w:sectPr>
       </w:pPr>
     </w:p>
-    <w:p/>
+    <w:p>
+      <w:pPr>
+        <w:pStyle w:val="Heading1"/>
+        <w:numPr>
+          <w:ilvl w:val="1"/>
+          <w:numId w:val="48"/>
+        </w:numPr>
+        <w:tabs>
+          <w:tab w:val="left" w:pos="620"/>
+        </w:tabs>
+        <w:rPr>
+          <w:lang w:val="en-US"/>
+        </w:rPr>
+      </w:pPr>
+      <w:proofErr w:type="spellStart"/>
+      <w:r>
+        <w:rPr>
+          <w:lang w:val="en-US"/>
+        </w:rPr>
+        <w:lastRenderedPageBreak/>
+        <w:t>Biểu</w:t>
+      </w:r>
+      <w:proofErr w:type="spellEnd"/>
+      <w:r>
+        <w:rPr>
+          <w:lang w:val="en-US"/>
+        </w:rPr>
+        <w:t xml:space="preserve"> </w:t>
+      </w:r>
+      <w:proofErr w:type="spellStart"/>
+      <w:r>
+        <w:rPr>
+          <w:lang w:val="en-US"/>
+        </w:rPr>
+        <w:t>đồ</w:t>
+      </w:r>
+      <w:proofErr w:type="spellEnd"/>
+      <w:r>
+        <w:rPr>
+          <w:lang w:val="en-US"/>
+        </w:rPr>
+        <w:t xml:space="preserve"> </w:t>
+      </w:r>
+      <w:proofErr w:type="spellStart"/>
+      <w:r>
+        <w:rPr>
+          <w:lang w:val="en-US"/>
+        </w:rPr>
+        <w:t>Gói</w:t>
+      </w:r>
+      <w:proofErr w:type="spellEnd"/>
+    </w:p>
+    <w:p>
+      <w:pPr>
+        <w:jc w:val="center"/>
+        <w:rPr>
+          <w:b/>
+          <w:bCs/>
+          <w:lang w:val="en-US"/>
+        </w:rPr>
+      </w:pPr>
+      <w:r>
+        <w:rPr>
+          <w:b/>
+          <w:bCs/>
+          <w:noProof/>
+          <w:lang w:val="en-US"/>
+        </w:rPr>
+        <w:drawing>
+          <wp:inline distT="0" distB="0" distL="0" distR="0" wp14:anchorId="0548AEC0" wp14:editId="78D3C739">
+            <wp:extent cx="6141493" cy="6706510"/>
+            <wp:effectExtent l="0" t="0" r="0" b="0"/>
+            <wp:docPr id="882644311" name="Picture 1"/>
+            <wp:cNvGraphicFramePr>
+              <a:graphicFrameLocks xmlns:a="http://schemas.openxmlformats.org/drawingml/2006/main" noChangeAspect="1"/>
+            </wp:cNvGraphicFramePr>
+            <a:graphic xmlns:a="http://schemas.openxmlformats.org/drawingml/2006/main">
+              <a:graphicData uri="http://schemas.openxmlformats.org/drawingml/2006/picture">
+                <pic:pic xmlns:pic="http://schemas.openxmlformats.org/drawingml/2006/picture">
+                  <pic:nvPicPr>
+                    <pic:cNvPr id="882644311" name="Picture 882644311"/>
+                    <pic:cNvPicPr/>
+                  </pic:nvPicPr>
+                  <pic:blipFill>
+                    <a:blip r:embed="rId15">
+                      <a:extLst>
+                        <a:ext uri="{28A0092B-C50C-407E-A947-70E740481C1C}">
+                          <a14:useLocalDpi xmlns:a14="http://schemas.microsoft.com/office/drawing/2010/main" val="0"/>
+                        </a:ext>
+                      </a:extLst>
+                    </a:blip>
+                    <a:stretch>
+                      <a:fillRect/>
+                    </a:stretch>
+                  </pic:blipFill>
+                  <pic:spPr>
+                    <a:xfrm>
+                      <a:off x="0" y="0"/>
+                      <a:ext cx="6145993" cy="6711424"/>
+                    </a:xfrm>
+                    <a:prstGeom prst="rect">
+                      <a:avLst/>
+                    </a:prstGeom>
+                  </pic:spPr>
+                </pic:pic>
+              </a:graphicData>
+            </a:graphic>
+          </wp:inline>
+        </w:drawing>
+      </w:r>
+    </w:p>
+    <w:p>
+      <w:pPr>
+        <w:jc w:val="center"/>
+        <w:rPr>
+          <w:sz w:val="28"/>
+          <w:szCs w:val="28"/>
+          <w:lang w:val="en-US"/>
+        </w:rPr>
+      </w:pPr>
+      <w:proofErr w:type="spellStart"/>
+      <w:r>
+        <w:rPr>
+          <w:sz w:val="28"/>
+          <w:szCs w:val="28"/>
+          <w:lang w:val="en-US"/>
+        </w:rPr>
+        <w:t>Hình</w:t>
+      </w:r>
+      <w:proofErr w:type="spellEnd"/>
+      <w:r>
+        <w:rPr>
+          <w:sz w:val="28"/>
+          <w:szCs w:val="28"/>
+          <w:lang w:val="en-US"/>
+        </w:rPr>
+        <w:t xml:space="preserve"> 7: </w:t>
+      </w:r>
+      <w:proofErr w:type="spellStart"/>
+      <w:r>
+        <w:rPr>
+          <w:sz w:val="28"/>
+          <w:szCs w:val="28"/>
+          <w:lang w:val="en-US"/>
+        </w:rPr>
+        <w:t>Biểu</w:t>
+      </w:r>
+      <w:proofErr w:type="spellEnd"/>
+      <w:r>
+        <w:rPr>
+          <w:sz w:val="28"/>
+          <w:szCs w:val="28"/>
+          <w:lang w:val="en-US"/>
+        </w:rPr>
+        <w:t xml:space="preserve"> </w:t>
+      </w:r>
+      <w:proofErr w:type="spellStart"/>
+      <w:r>
+        <w:rPr>
+          <w:sz w:val="28"/>
+          <w:szCs w:val="28"/>
+          <w:lang w:val="en-US"/>
+        </w:rPr>
+        <w:t>đồ</w:t>
+      </w:r>
+      <w:proofErr w:type="spellEnd"/>
+      <w:r>
+        <w:rPr>
+          <w:sz w:val="28"/>
+          <w:szCs w:val="28"/>
+          <w:lang w:val="en-US"/>
+        </w:rPr>
+        <w:t xml:space="preserve"> </w:t>
+      </w:r>
+      <w:proofErr w:type="spellStart"/>
+      <w:r>
+        <w:rPr>
+          <w:sz w:val="28"/>
+          <w:szCs w:val="28"/>
+          <w:lang w:val="en-US"/>
+        </w:rPr>
+        <w:t>gói</w:t>
+      </w:r>
+      <w:proofErr w:type="spellEnd"/>
+      <w:r>
+        <w:rPr>
+          <w:sz w:val="28"/>
+          <w:szCs w:val="28"/>
+          <w:lang w:val="en-US"/>
+        </w:rPr>
+        <w:t xml:space="preserve"> </w:t>
+      </w:r>
+      <w:proofErr w:type="spellStart"/>
+      <w:r>
+        <w:rPr>
+          <w:sz w:val="28"/>
+          <w:szCs w:val="28"/>
+          <w:lang w:val="en-US"/>
+        </w:rPr>
+        <w:t>phân</w:t>
+      </w:r>
+      <w:proofErr w:type="spellEnd"/>
+      <w:r>
+        <w:rPr>
+          <w:sz w:val="28"/>
+          <w:szCs w:val="28"/>
+          <w:lang w:val="en-US"/>
+        </w:rPr>
+        <w:t xml:space="preserve"> </w:t>
+      </w:r>
+      <w:proofErr w:type="spellStart"/>
+      <w:r>
+        <w:rPr>
+          <w:sz w:val="28"/>
+          <w:szCs w:val="28"/>
+          <w:lang w:val="en-US"/>
+        </w:rPr>
+        <w:t>tầng</w:t>
+      </w:r>
+      <w:proofErr w:type="spellEnd"/>
+      <w:r>
+        <w:rPr>
+          <w:sz w:val="28"/>
+          <w:szCs w:val="28"/>
+          <w:lang w:val="en-US"/>
+        </w:rPr>
+        <w:t xml:space="preserve"> </w:t>
+      </w:r>
+      <w:proofErr w:type="spellStart"/>
+      <w:r>
+        <w:rPr>
+          <w:sz w:val="28"/>
+          <w:szCs w:val="28"/>
+          <w:lang w:val="en-US"/>
+        </w:rPr>
+        <w:t>kiến</w:t>
+      </w:r>
+      <w:proofErr w:type="spellEnd"/>
+      <w:r>
+        <w:rPr>
+          <w:sz w:val="28"/>
+          <w:szCs w:val="28"/>
+          <w:lang w:val="en-US"/>
+        </w:rPr>
+        <w:t xml:space="preserve"> </w:t>
+      </w:r>
+      <w:proofErr w:type="spellStart"/>
+      <w:r>
+        <w:rPr>
+          <w:sz w:val="28"/>
+          <w:szCs w:val="28"/>
+          <w:lang w:val="en-US"/>
+        </w:rPr>
+        <w:t>trúc</w:t>
+      </w:r>
+      <w:proofErr w:type="spellEnd"/>
+    </w:p>
+    <w:p>
+      <w:pPr>
+        <w:rPr>
+          <w:b/>
+          <w:bCs/>
+          <w:sz w:val="28"/>
+          <w:szCs w:val="28"/>
+          <w:lang w:val="en-US"/>
+        </w:rPr>
+      </w:pPr>
+    </w:p>
+    <w:p>
+      <w:pPr>
+        <w:pStyle w:val="ListParagraph"/>
+        <w:numPr>
+          <w:ilvl w:val="1"/>
+          <w:numId w:val="48"/>
+        </w:numPr>
+        <w:rPr>
+          <w:b/>
+          <w:bCs/>
+          <w:sz w:val="28"/>
+          <w:szCs w:val="28"/>
+          <w:lang w:val="en-US"/>
+        </w:rPr>
+      </w:pPr>
+      <w:proofErr w:type="spellStart"/>
+      <w:r>
+        <w:rPr>
+          <w:b/>
+          <w:bCs/>
+          <w:sz w:val="28"/>
+          <w:szCs w:val="28"/>
+          <w:lang w:val="en-US"/>
+        </w:rPr>
+        <w:t>Biểu</w:t>
+      </w:r>
+      <w:proofErr w:type="spellEnd"/>
+      <w:r>
+        <w:rPr>
+          <w:b/>
+          <w:bCs/>
+          <w:sz w:val="28"/>
+          <w:szCs w:val="28"/>
+          <w:lang w:val="en-US"/>
+        </w:rPr>
+        <w:t xml:space="preserve"> </w:t>
+      </w:r>
+      <w:proofErr w:type="spellStart"/>
+      <w:r>
+        <w:rPr>
+          <w:b/>
+          <w:bCs/>
+          <w:sz w:val="28"/>
+          <w:szCs w:val="28"/>
+          <w:lang w:val="en-US"/>
+        </w:rPr>
+        <w:t>đồ</w:t>
+      </w:r>
+      <w:proofErr w:type="spellEnd"/>
+      <w:r>
+        <w:rPr>
+          <w:b/>
+          <w:bCs/>
+          <w:sz w:val="28"/>
+          <w:szCs w:val="28"/>
+          <w:lang w:val="en-US"/>
+        </w:rPr>
+        <w:t xml:space="preserve"> </w:t>
+      </w:r>
+      <w:proofErr w:type="spellStart"/>
+      <w:r>
+        <w:rPr>
+          <w:b/>
+          <w:bCs/>
+          <w:sz w:val="28"/>
+          <w:szCs w:val="28"/>
+          <w:lang w:val="en-US"/>
+        </w:rPr>
+        <w:t>lớp</w:t>
+      </w:r>
+      <w:proofErr w:type="spellEnd"/>
+      <w:r>
+        <w:rPr>
+          <w:b/>
+          <w:bCs/>
+          <w:sz w:val="28"/>
+          <w:szCs w:val="28"/>
+          <w:lang w:val="en-US"/>
+        </w:rPr>
+        <w:t xml:space="preserve"> </w:t>
+      </w:r>
+    </w:p>
+    <w:p>
+      <w:pPr>
+        <w:ind w:left="122"/>
+        <w:rPr>
+          <w:b/>
+          <w:bCs/>
+          <w:noProof/>
+          <w:sz w:val="28"/>
+          <w:szCs w:val="28"/>
+          <w:lang w:val="en-US"/>
+        </w:rPr>
+      </w:pPr>
+      <w:r>
+        <w:rPr>
+          <w:b/>
+          <w:bCs/>
+          <w:noProof/>
+          <w:sz w:val="28"/>
+          <w:szCs w:val="28"/>
+          <w:lang w:val="en-US"/>
+        </w:rPr>
+        <w:lastRenderedPageBreak/>
+        <w:drawing>
+          <wp:inline distT="0" distB="0" distL="0" distR="0" wp14:anchorId="1D284613" wp14:editId="423ECA84">
+            <wp:extent cx="6191250" cy="6096000"/>
+            <wp:effectExtent l="0" t="0" r="0" b="0"/>
+            <wp:docPr id="107976265" name="Picture 2"/>
+            <wp:cNvGraphicFramePr>
+              <a:graphicFrameLocks xmlns:a="http://schemas.openxmlformats.org/drawingml/2006/main" noChangeAspect="1"/>
+            </wp:cNvGraphicFramePr>
+            <a:graphic xmlns:a="http://schemas.openxmlformats.org/drawingml/2006/main">
+              <a:graphicData uri="http://schemas.openxmlformats.org/drawingml/2006/picture">
+                <pic:pic xmlns:pic="http://schemas.openxmlformats.org/drawingml/2006/picture">
+                  <pic:nvPicPr>
+                    <pic:cNvPr id="107976265" name="Picture 107976265"/>
+                    <pic:cNvPicPr/>
+                  </pic:nvPicPr>
+                  <pic:blipFill>
+                    <a:blip r:embed="rId16">
+                      <a:extLst>
+                        <a:ext uri="{28A0092B-C50C-407E-A947-70E740481C1C}">
+                          <a14:useLocalDpi xmlns:a14="http://schemas.microsoft.com/office/drawing/2010/main" val="0"/>
+                        </a:ext>
+                      </a:extLst>
+                    </a:blip>
+                    <a:stretch>
+                      <a:fillRect/>
+                    </a:stretch>
+                  </pic:blipFill>
+                  <pic:spPr>
+                    <a:xfrm>
+                      <a:off x="0" y="0"/>
+                      <a:ext cx="6191250" cy="6096000"/>
+                    </a:xfrm>
+                    <a:prstGeom prst="rect">
+                      <a:avLst/>
+                    </a:prstGeom>
+                  </pic:spPr>
+                </pic:pic>
+              </a:graphicData>
+            </a:graphic>
+          </wp:inline>
+        </w:drawing>
+      </w:r>
+    </w:p>
+    <w:p>
+      <w:pPr>
+        <w:rPr>
+          <w:b/>
+          <w:bCs/>
+          <w:noProof/>
+          <w:sz w:val="28"/>
+          <w:szCs w:val="28"/>
+          <w:lang w:val="en-US"/>
+        </w:rPr>
+      </w:pPr>
+    </w:p>
+    <w:p>
+      <w:pPr>
+        <w:jc w:val="center"/>
+        <w:rPr>
+          <w:sz w:val="28"/>
+          <w:szCs w:val="28"/>
+          <w:lang w:val="en-US"/>
+        </w:rPr>
+      </w:pPr>
+      <w:proofErr w:type="spellStart"/>
+      <w:r>
+        <w:rPr>
+          <w:sz w:val="28"/>
+          <w:szCs w:val="28"/>
+          <w:lang w:val="en-US"/>
+        </w:rPr>
+        <w:t>Hình</w:t>
+      </w:r>
+      <w:proofErr w:type="spellEnd"/>
+      <w:r>
+        <w:rPr>
+          <w:sz w:val="28"/>
+          <w:szCs w:val="28"/>
+          <w:lang w:val="en-US"/>
+        </w:rPr>
+        <w:t xml:space="preserve"> 8: </w:t>
+      </w:r>
+      <w:proofErr w:type="spellStart"/>
+      <w:r>
+        <w:rPr>
+          <w:sz w:val="28"/>
+          <w:szCs w:val="28"/>
+          <w:lang w:val="en-US"/>
+        </w:rPr>
+        <w:t>Biểu</w:t>
+      </w:r>
+      <w:proofErr w:type="spellEnd"/>
+      <w:r>
+        <w:rPr>
+          <w:sz w:val="28"/>
+          <w:szCs w:val="28"/>
+          <w:lang w:val="en-US"/>
+        </w:rPr>
+        <w:t xml:space="preserve"> </w:t>
+      </w:r>
+      <w:proofErr w:type="spellStart"/>
+      <w:r>
+        <w:rPr>
+          <w:sz w:val="28"/>
+          <w:szCs w:val="28"/>
+          <w:lang w:val="en-US"/>
+        </w:rPr>
+        <w:t>đồ</w:t>
+      </w:r>
+      <w:proofErr w:type="spellEnd"/>
+      <w:r>
+        <w:rPr>
+          <w:sz w:val="28"/>
+          <w:szCs w:val="28"/>
+          <w:lang w:val="en-US"/>
+        </w:rPr>
+        <w:t xml:space="preserve"> </w:t>
+      </w:r>
+      <w:proofErr w:type="spellStart"/>
+      <w:r>
+        <w:rPr>
+          <w:sz w:val="28"/>
+          <w:szCs w:val="28"/>
+          <w:lang w:val="en-US"/>
+        </w:rPr>
+        <w:t>thể</w:t>
+      </w:r>
+      <w:proofErr w:type="spellEnd"/>
+      <w:r>
+        <w:rPr>
+          <w:sz w:val="28"/>
+          <w:szCs w:val="28"/>
+          <w:lang w:val="en-US"/>
+        </w:rPr>
+        <w:t xml:space="preserve"> </w:t>
+      </w:r>
+      <w:proofErr w:type="spellStart"/>
+      <w:r>
+        <w:rPr>
+          <w:sz w:val="28"/>
+          <w:szCs w:val="28"/>
+          <w:lang w:val="en-US"/>
+        </w:rPr>
+        <w:t>hiện</w:t>
+      </w:r>
+      <w:proofErr w:type="spellEnd"/>
+      <w:r>
+        <w:rPr>
+          <w:sz w:val="28"/>
+          <w:szCs w:val="28"/>
+          <w:lang w:val="en-US"/>
+        </w:rPr>
+        <w:t xml:space="preserve"> </w:t>
+      </w:r>
+      <w:proofErr w:type="spellStart"/>
+      <w:r>
+        <w:rPr>
+          <w:sz w:val="28"/>
+          <w:szCs w:val="28"/>
+          <w:lang w:val="en-US"/>
+        </w:rPr>
+        <w:t>quan</w:t>
+      </w:r>
+      <w:proofErr w:type="spellEnd"/>
+      <w:r>
+        <w:rPr>
+          <w:sz w:val="28"/>
+          <w:szCs w:val="28"/>
+          <w:lang w:val="en-US"/>
+        </w:rPr>
+        <w:t xml:space="preserve"> </w:t>
+      </w:r>
+      <w:proofErr w:type="spellStart"/>
+      <w:r>
+        <w:rPr>
+          <w:sz w:val="28"/>
+          <w:szCs w:val="28"/>
+          <w:lang w:val="en-US"/>
+        </w:rPr>
+        <w:t>hệ</w:t>
+      </w:r>
+      <w:proofErr w:type="spellEnd"/>
+      <w:r>
+        <w:rPr>
+          <w:sz w:val="28"/>
+          <w:szCs w:val="28"/>
+          <w:lang w:val="en-US"/>
+        </w:rPr>
+        <w:t xml:space="preserve"> </w:t>
+      </w:r>
+      <w:proofErr w:type="spellStart"/>
+      <w:r>
+        <w:rPr>
+          <w:sz w:val="28"/>
+          <w:szCs w:val="28"/>
+          <w:lang w:val="en-US"/>
+        </w:rPr>
+        <w:t>giữa</w:t>
+      </w:r>
+      <w:proofErr w:type="spellEnd"/>
+      <w:r>
+        <w:rPr>
+          <w:sz w:val="28"/>
+          <w:szCs w:val="28"/>
+          <w:lang w:val="en-US"/>
+        </w:rPr>
+        <w:t xml:space="preserve"> </w:t>
+      </w:r>
+      <w:proofErr w:type="spellStart"/>
+      <w:r>
+        <w:rPr>
+          <w:sz w:val="28"/>
+          <w:szCs w:val="28"/>
+          <w:lang w:val="en-US"/>
+        </w:rPr>
+        <w:t>các</w:t>
+      </w:r>
+      <w:proofErr w:type="spellEnd"/>
+      <w:r>
+        <w:rPr>
+          <w:sz w:val="28"/>
+          <w:szCs w:val="28"/>
+          <w:lang w:val="en-US"/>
+        </w:rPr>
+        <w:t xml:space="preserve"> </w:t>
+      </w:r>
+      <w:proofErr w:type="spellStart"/>
+      <w:r>
+        <w:rPr>
+          <w:sz w:val="28"/>
+          <w:szCs w:val="28"/>
+          <w:lang w:val="en-US"/>
+        </w:rPr>
+        <w:t>lớp</w:t>
+      </w:r>
+      <w:proofErr w:type="spellEnd"/>
+      <w:r>
+        <w:rPr>
+          <w:sz w:val="28"/>
+          <w:szCs w:val="28"/>
+          <w:lang w:val="en-US"/>
+        </w:rPr>
+        <w:t xml:space="preserve"> </w:t>
+      </w:r>
+      <w:proofErr w:type="spellStart"/>
+      <w:r>
+        <w:rPr>
+          <w:sz w:val="28"/>
+          <w:szCs w:val="28"/>
+          <w:lang w:val="en-US"/>
+        </w:rPr>
+        <w:t>lớn</w:t>
+      </w:r>
+      <w:proofErr w:type="spellEnd"/>
+      <w:r>
+        <w:rPr>
+          <w:sz w:val="28"/>
+          <w:szCs w:val="28"/>
+          <w:lang w:val="en-US"/>
+        </w:rPr>
+        <w:t xml:space="preserve"> </w:t>
+      </w:r>
+      <w:proofErr w:type="spellStart"/>
+      <w:r>
+        <w:rPr>
+          <w:sz w:val="28"/>
+          <w:szCs w:val="28"/>
+          <w:lang w:val="en-US"/>
+        </w:rPr>
+        <w:t>nhỏ</w:t>
+      </w:r>
+      <w:proofErr w:type="spellEnd"/>
+    </w:p>
     <w:sectPr>
-      <w:footerReference w:type="default" r:id="rId15"/>
+      <w:footerReference w:type="default" r:id="rId17"/>
       <w:pgSz w:w="11910" w:h="16840"/>
       <w:pgMar w:top="1040" w:right="580" w:bottom="1160" w:left="1580" w:header="0" w:footer="903" w:gutter="0"/>
       <w:cols w:space="720"/>
@@ -35521,6 +36165,149 @@
     </w:lvl>
   </w:abstractNum>
   <w:abstractNum w:abstractNumId="12" w15:restartNumberingAfterBreak="0">
+    <w:nsid w:val="17A6632C"/>
+    <w:multiLevelType w:val="multilevel"/>
+    <w:tmpl w:val="351AA3FA"/>
+    <w:lvl w:ilvl="0">
+      <w:start w:val="3"/>
+      <w:numFmt w:val="decimal"/>
+      <w:lvlText w:val="%1"/>
+      <w:lvlJc w:val="left"/>
+      <w:pPr>
+        <w:ind w:left="614" w:hanging="492"/>
+        <w:jc w:val="left"/>
+      </w:pPr>
+      <w:rPr>
+        <w:rFonts w:hint="default"/>
+        <w:lang w:val="vi" w:eastAsia="en-US" w:bidi="ar-SA"/>
+      </w:rPr>
+    </w:lvl>
+    <w:lvl w:ilvl="1">
+      <w:start w:val="2"/>
+      <w:numFmt w:val="decimal"/>
+      <w:lvlText w:val="%1.%2."/>
+      <w:lvlJc w:val="left"/>
+      <w:pPr>
+        <w:ind w:left="614" w:hanging="492"/>
+        <w:jc w:val="left"/>
+      </w:pPr>
+      <w:rPr>
+        <w:rFonts w:ascii="Times New Roman" w:eastAsia="Times New Roman" w:hAnsi="Times New Roman" w:cs="Times New Roman" w:hint="default"/>
+        <w:b/>
+        <w:bCs/>
+        <w:i w:val="0"/>
+        <w:iCs w:val="0"/>
+        <w:spacing w:val="0"/>
+        <w:w w:val="100"/>
+        <w:sz w:val="28"/>
+        <w:szCs w:val="28"/>
+        <w:lang w:val="vi" w:eastAsia="en-US" w:bidi="ar-SA"/>
+      </w:rPr>
+    </w:lvl>
+    <w:lvl w:ilvl="2">
+      <w:start w:val="1"/>
+      <w:numFmt w:val="decimal"/>
+      <w:lvlText w:val="%1.%2.%3."/>
+      <w:lvlJc w:val="left"/>
+      <w:pPr>
+        <w:ind w:left="822" w:hanging="701"/>
+        <w:jc w:val="right"/>
+      </w:pPr>
+      <w:rPr>
+        <w:rFonts w:ascii="Times New Roman" w:eastAsia="Times New Roman" w:hAnsi="Times New Roman" w:cs="Times New Roman" w:hint="default"/>
+        <w:b/>
+        <w:bCs/>
+        <w:i w:val="0"/>
+        <w:iCs w:val="0"/>
+        <w:spacing w:val="-3"/>
+        <w:w w:val="100"/>
+        <w:sz w:val="28"/>
+        <w:szCs w:val="28"/>
+        <w:lang w:val="vi" w:eastAsia="en-US" w:bidi="ar-SA"/>
+      </w:rPr>
+    </w:lvl>
+    <w:lvl w:ilvl="3">
+      <w:numFmt w:val="bullet"/>
+      <w:lvlText w:val="-"/>
+      <w:lvlJc w:val="left"/>
+      <w:pPr>
+        <w:ind w:left="122" w:hanging="164"/>
+      </w:pPr>
+      <w:rPr>
+        <w:rFonts w:ascii="Times New Roman" w:eastAsia="Times New Roman" w:hAnsi="Times New Roman" w:cs="Times New Roman" w:hint="default"/>
+        <w:b w:val="0"/>
+        <w:bCs w:val="0"/>
+        <w:i w:val="0"/>
+        <w:iCs w:val="0"/>
+        <w:spacing w:val="0"/>
+        <w:w w:val="100"/>
+        <w:sz w:val="28"/>
+        <w:szCs w:val="28"/>
+        <w:lang w:val="vi" w:eastAsia="en-US" w:bidi="ar-SA"/>
+      </w:rPr>
+    </w:lvl>
+    <w:lvl w:ilvl="4">
+      <w:numFmt w:val="bullet"/>
+      <w:lvlText w:val="•"/>
+      <w:lvlJc w:val="left"/>
+      <w:pPr>
+        <w:ind w:left="3051" w:hanging="164"/>
+      </w:pPr>
+      <w:rPr>
+        <w:rFonts w:hint="default"/>
+        <w:lang w:val="vi" w:eastAsia="en-US" w:bidi="ar-SA"/>
+      </w:rPr>
+    </w:lvl>
+    <w:lvl w:ilvl="5">
+      <w:numFmt w:val="bullet"/>
+      <w:lvlText w:val="•"/>
+      <w:lvlJc w:val="left"/>
+      <w:pPr>
+        <w:ind w:left="4167" w:hanging="164"/>
+      </w:pPr>
+      <w:rPr>
+        <w:rFonts w:hint="default"/>
+        <w:lang w:val="vi" w:eastAsia="en-US" w:bidi="ar-SA"/>
+      </w:rPr>
+    </w:lvl>
+    <w:lvl w:ilvl="6">
+      <w:numFmt w:val="bullet"/>
+      <w:lvlText w:val="•"/>
+      <w:lvlJc w:val="left"/>
+      <w:pPr>
+        <w:ind w:left="5283" w:hanging="164"/>
+      </w:pPr>
+      <w:rPr>
+        <w:rFonts w:hint="default"/>
+        <w:lang w:val="vi" w:eastAsia="en-US" w:bidi="ar-SA"/>
+      </w:rPr>
+    </w:lvl>
+    <w:lvl w:ilvl="7">
+      <w:numFmt w:val="bullet"/>
+      <w:lvlText w:val="•"/>
+      <w:lvlJc w:val="left"/>
+      <w:pPr>
+        <w:ind w:left="6399" w:hanging="164"/>
+      </w:pPr>
+      <w:rPr>
+        <w:rFonts w:hint="default"/>
+        <w:lang w:val="vi" w:eastAsia="en-US" w:bidi="ar-SA"/>
+      </w:rPr>
+    </w:lvl>
+    <w:lvl w:ilvl="8">
+      <w:numFmt w:val="bullet"/>
+      <w:lvlText w:val="•"/>
+      <w:lvlJc w:val="left"/>
+      <w:pPr>
+        <w:ind w:left="7514" w:hanging="164"/>
+      </w:pPr>
+      <w:rPr>
+        <w:rFonts w:hint="default"/>
+        <w:lang w:val="vi" w:eastAsia="en-US" w:bidi="ar-SA"/>
+      </w:rPr>
+    </w:lvl>
+  </w:abstractNum>
+  <w:abstractNum w:abstractNumId="13" w15:restartNumberingAfterBreak="0">
     <w:nsid w:val="18E94AC2"/>
     <w:multiLevelType w:val="hybridMultilevel"/>
     <w:tmpl w:val="909E5FFC"/>
@@ -35641,7 +36428,7 @@
       </w:rPr>
     </w:lvl>
   </w:abstractNum>
-  <w:abstractNum w:abstractNumId="13" w15:restartNumberingAfterBreak="0">
+  <w:abstractNum w:abstractNumId="14" w15:restartNumberingAfterBreak="0">
     <w:nsid w:val="1CAC2269"/>
     <w:multiLevelType w:val="hybridMultilevel"/>
     <w:tmpl w:val="85C20A98"/>
@@ -35764,7 +36551,7 @@
       </w:rPr>
     </w:lvl>
   </w:abstractNum>
-  <w:abstractNum w:abstractNumId="14" w15:restartNumberingAfterBreak="0">
+  <w:abstractNum w:abstractNumId="15" w15:restartNumberingAfterBreak="0">
     <w:nsid w:val="1E002FDF"/>
     <w:multiLevelType w:val="hybridMultilevel"/>
     <w:tmpl w:val="8BA6FA98"/>
@@ -35885,7 +36672,7 @@
       </w:rPr>
     </w:lvl>
   </w:abstractNum>
-  <w:abstractNum w:abstractNumId="15" w15:restartNumberingAfterBreak="0">
+  <w:abstractNum w:abstractNumId="16" w15:restartNumberingAfterBreak="0">
     <w:nsid w:val="1F0E22D3"/>
     <w:multiLevelType w:val="multilevel"/>
     <w:tmpl w:val="5B1A842C"/>
@@ -36026,7 +36813,7 @@
       </w:rPr>
     </w:lvl>
   </w:abstractNum>
-  <w:abstractNum w:abstractNumId="16" w15:restartNumberingAfterBreak="0">
+  <w:abstractNum w:abstractNumId="17" w15:restartNumberingAfterBreak="0">
     <w:nsid w:val="1F675BD2"/>
     <w:multiLevelType w:val="hybridMultilevel"/>
     <w:tmpl w:val="AD4CCEF6"/>
@@ -36141,7 +36928,7 @@
       </w:rPr>
     </w:lvl>
   </w:abstractNum>
-  <w:abstractNum w:abstractNumId="17" w15:restartNumberingAfterBreak="0">
+  <w:abstractNum w:abstractNumId="18" w15:restartNumberingAfterBreak="0">
     <w:nsid w:val="1FF81D3F"/>
     <w:multiLevelType w:val="hybridMultilevel"/>
     <w:tmpl w:val="429CB592"/>
@@ -36262,7 +37049,7 @@
       </w:rPr>
     </w:lvl>
   </w:abstractNum>
-  <w:abstractNum w:abstractNumId="18" w15:restartNumberingAfterBreak="0">
+  <w:abstractNum w:abstractNumId="19" w15:restartNumberingAfterBreak="0">
     <w:nsid w:val="202C6C73"/>
     <w:multiLevelType w:val="hybridMultilevel"/>
     <w:tmpl w:val="AF828C26"/>
@@ -36383,7 +37170,7 @@
       </w:rPr>
     </w:lvl>
   </w:abstractNum>
-  <w:abstractNum w:abstractNumId="19" w15:restartNumberingAfterBreak="0">
+  <w:abstractNum w:abstractNumId="20" w15:restartNumberingAfterBreak="0">
     <w:nsid w:val="2046663F"/>
     <w:multiLevelType w:val="hybridMultilevel"/>
     <w:tmpl w:val="A0008974"/>
@@ -36500,7 +37287,7 @@
       </w:rPr>
     </w:lvl>
   </w:abstractNum>
-  <w:abstractNum w:abstractNumId="20" w15:restartNumberingAfterBreak="0">
+  <w:abstractNum w:abstractNumId="21" w15:restartNumberingAfterBreak="0">
     <w:nsid w:val="22541BDB"/>
     <w:multiLevelType w:val="multilevel"/>
     <w:tmpl w:val="B5B0C4E6"/>
@@ -36643,7 +37430,7 @@
       </w:rPr>
     </w:lvl>
   </w:abstractNum>
-  <w:abstractNum w:abstractNumId="21" w15:restartNumberingAfterBreak="0">
+  <w:abstractNum w:abstractNumId="22" w15:restartNumberingAfterBreak="0">
     <w:nsid w:val="22721A4A"/>
     <w:multiLevelType w:val="hybridMultilevel"/>
     <w:tmpl w:val="8AC07254"/>
@@ -36773,7 +37560,7 @@
       </w:rPr>
     </w:lvl>
   </w:abstractNum>
-  <w:abstractNum w:abstractNumId="22" w15:restartNumberingAfterBreak="0">
+  <w:abstractNum w:abstractNumId="23" w15:restartNumberingAfterBreak="0">
     <w:nsid w:val="2A443B4B"/>
     <w:multiLevelType w:val="hybridMultilevel"/>
     <w:tmpl w:val="F44E1DD6"/>
@@ -36895,7 +37682,7 @@
       </w:rPr>
     </w:lvl>
   </w:abstractNum>
-  <w:abstractNum w:abstractNumId="23" w15:restartNumberingAfterBreak="0">
+  <w:abstractNum w:abstractNumId="24" w15:restartNumberingAfterBreak="0">
     <w:nsid w:val="2ACF76F1"/>
     <w:multiLevelType w:val="hybridMultilevel"/>
     <w:tmpl w:val="7AB0234E"/>
@@ -37010,7 +37797,7 @@
       </w:rPr>
     </w:lvl>
   </w:abstractNum>
-  <w:abstractNum w:abstractNumId="24" w15:restartNumberingAfterBreak="0">
+  <w:abstractNum w:abstractNumId="25" w15:restartNumberingAfterBreak="0">
     <w:nsid w:val="2D8D22F3"/>
     <w:multiLevelType w:val="hybridMultilevel"/>
     <w:tmpl w:val="1BD2BB54"/>
@@ -37131,7 +37918,7 @@
       </w:rPr>
     </w:lvl>
   </w:abstractNum>
-  <w:abstractNum w:abstractNumId="25" w15:restartNumberingAfterBreak="0">
+  <w:abstractNum w:abstractNumId="26" w15:restartNumberingAfterBreak="0">
     <w:nsid w:val="2DFC5F67"/>
     <w:multiLevelType w:val="hybridMultilevel"/>
     <w:tmpl w:val="801AE406"/>
@@ -37253,7 +38040,7 @@
       </w:rPr>
     </w:lvl>
   </w:abstractNum>
-  <w:abstractNum w:abstractNumId="26" w15:restartNumberingAfterBreak="0">
+  <w:abstractNum w:abstractNumId="27" w15:restartNumberingAfterBreak="0">
     <w:nsid w:val="2E314374"/>
     <w:multiLevelType w:val="hybridMultilevel"/>
     <w:tmpl w:val="DC5E9B3C"/>
@@ -37374,7 +38161,7 @@
       </w:rPr>
     </w:lvl>
   </w:abstractNum>
-  <w:abstractNum w:abstractNumId="27" w15:restartNumberingAfterBreak="0">
+  <w:abstractNum w:abstractNumId="28" w15:restartNumberingAfterBreak="0">
     <w:nsid w:val="2F242FDB"/>
     <w:multiLevelType w:val="multilevel"/>
     <w:tmpl w:val="351AA3FA"/>
@@ -37517,7 +38304,7 @@
       </w:rPr>
     </w:lvl>
   </w:abstractNum>
-  <w:abstractNum w:abstractNumId="28" w15:restartNumberingAfterBreak="0">
+  <w:abstractNum w:abstractNumId="29" w15:restartNumberingAfterBreak="0">
     <w:nsid w:val="30D34F7A"/>
     <w:multiLevelType w:val="hybridMultilevel"/>
     <w:tmpl w:val="8618EE34"/>
@@ -37638,7 +38425,7 @@
       </w:rPr>
     </w:lvl>
   </w:abstractNum>
-  <w:abstractNum w:abstractNumId="29" w15:restartNumberingAfterBreak="0">
+  <w:abstractNum w:abstractNumId="30" w15:restartNumberingAfterBreak="0">
     <w:nsid w:val="31676F42"/>
     <w:multiLevelType w:val="hybridMultilevel"/>
     <w:tmpl w:val="F3548812"/>
@@ -37759,7 +38546,7 @@
       </w:rPr>
     </w:lvl>
   </w:abstractNum>
-  <w:abstractNum w:abstractNumId="30" w15:restartNumberingAfterBreak="0">
+  <w:abstractNum w:abstractNumId="31" w15:restartNumberingAfterBreak="0">
     <w:nsid w:val="361759CD"/>
     <w:multiLevelType w:val="hybridMultilevel"/>
     <w:tmpl w:val="90547FCC"/>
@@ -37880,7 +38667,7 @@
       </w:rPr>
     </w:lvl>
   </w:abstractNum>
-  <w:abstractNum w:abstractNumId="31" w15:restartNumberingAfterBreak="0">
+  <w:abstractNum w:abstractNumId="32" w15:restartNumberingAfterBreak="0">
     <w:nsid w:val="361D428D"/>
     <w:multiLevelType w:val="hybridMultilevel"/>
     <w:tmpl w:val="DB98ED3E"/>
@@ -38001,7 +38788,7 @@
       </w:rPr>
     </w:lvl>
   </w:abstractNum>
-  <w:abstractNum w:abstractNumId="32" w15:restartNumberingAfterBreak="0">
+  <w:abstractNum w:abstractNumId="33" w15:restartNumberingAfterBreak="0">
     <w:nsid w:val="36615DBB"/>
     <w:multiLevelType w:val="hybridMultilevel"/>
     <w:tmpl w:val="584E2C98"/>
@@ -38132,7 +38919,7 @@
       </w:rPr>
     </w:lvl>
   </w:abstractNum>
-  <w:abstractNum w:abstractNumId="33" w15:restartNumberingAfterBreak="0">
+  <w:abstractNum w:abstractNumId="34" w15:restartNumberingAfterBreak="0">
     <w:nsid w:val="37ED2E00"/>
     <w:multiLevelType w:val="hybridMultilevel"/>
     <w:tmpl w:val="C9961C80"/>
@@ -38253,7 +39040,7 @@
       </w:rPr>
     </w:lvl>
   </w:abstractNum>
-  <w:abstractNum w:abstractNumId="34" w15:restartNumberingAfterBreak="0">
+  <w:abstractNum w:abstractNumId="35" w15:restartNumberingAfterBreak="0">
     <w:nsid w:val="37FD173B"/>
     <w:multiLevelType w:val="hybridMultilevel"/>
     <w:tmpl w:val="BF5A526C"/>
@@ -38375,7 +39162,7 @@
       </w:rPr>
     </w:lvl>
   </w:abstractNum>
-  <w:abstractNum w:abstractNumId="35" w15:restartNumberingAfterBreak="0">
+  <w:abstractNum w:abstractNumId="36" w15:restartNumberingAfterBreak="0">
     <w:nsid w:val="38DD3320"/>
     <w:multiLevelType w:val="multilevel"/>
     <w:tmpl w:val="18A6EB20"/>
@@ -38516,7 +39303,7 @@
       </w:rPr>
     </w:lvl>
   </w:abstractNum>
-  <w:abstractNum w:abstractNumId="36" w15:restartNumberingAfterBreak="0">
+  <w:abstractNum w:abstractNumId="37" w15:restartNumberingAfterBreak="0">
     <w:nsid w:val="39CD4001"/>
     <w:multiLevelType w:val="multilevel"/>
     <w:tmpl w:val="634AA592"/>
@@ -38637,7 +39424,7 @@
       </w:rPr>
     </w:lvl>
   </w:abstractNum>
-  <w:abstractNum w:abstractNumId="37" w15:restartNumberingAfterBreak="0">
+  <w:abstractNum w:abstractNumId="38" w15:restartNumberingAfterBreak="0">
     <w:nsid w:val="41825BD4"/>
     <w:multiLevelType w:val="multilevel"/>
     <w:tmpl w:val="45EA72A4"/>
@@ -38762,7 +39549,7 @@
       </w:rPr>
     </w:lvl>
   </w:abstractNum>
-  <w:abstractNum w:abstractNumId="38" w15:restartNumberingAfterBreak="0">
+  <w:abstractNum w:abstractNumId="39" w15:restartNumberingAfterBreak="0">
     <w:nsid w:val="45644338"/>
     <w:multiLevelType w:val="multilevel"/>
     <w:tmpl w:val="E9A26952"/>
@@ -38901,7 +39688,7 @@
       </w:rPr>
     </w:lvl>
   </w:abstractNum>
-  <w:abstractNum w:abstractNumId="39" w15:restartNumberingAfterBreak="0">
+  <w:abstractNum w:abstractNumId="40" w15:restartNumberingAfterBreak="0">
     <w:nsid w:val="45F75031"/>
     <w:multiLevelType w:val="hybridMultilevel"/>
     <w:tmpl w:val="4976B718"/>
@@ -39022,7 +39809,7 @@
       </w:rPr>
     </w:lvl>
   </w:abstractNum>
-  <w:abstractNum w:abstractNumId="40" w15:restartNumberingAfterBreak="0">
+  <w:abstractNum w:abstractNumId="41" w15:restartNumberingAfterBreak="0">
     <w:nsid w:val="45F80467"/>
     <w:multiLevelType w:val="hybridMultilevel"/>
     <w:tmpl w:val="26388132"/>
@@ -39143,7 +39930,7 @@
       </w:rPr>
     </w:lvl>
   </w:abstractNum>
-  <w:abstractNum w:abstractNumId="41" w15:restartNumberingAfterBreak="0">
+  <w:abstractNum w:abstractNumId="42" w15:restartNumberingAfterBreak="0">
     <w:nsid w:val="46D52ED5"/>
     <w:multiLevelType w:val="hybridMultilevel"/>
     <w:tmpl w:val="B83205A2"/>
@@ -39258,7 +40045,7 @@
       </w:rPr>
     </w:lvl>
   </w:abstractNum>
-  <w:abstractNum w:abstractNumId="42" w15:restartNumberingAfterBreak="0">
+  <w:abstractNum w:abstractNumId="43" w15:restartNumberingAfterBreak="0">
     <w:nsid w:val="475C5675"/>
     <w:multiLevelType w:val="hybridMultilevel"/>
     <w:tmpl w:val="01125B90"/>
@@ -39375,7 +40162,7 @@
       </w:rPr>
     </w:lvl>
   </w:abstractNum>
-  <w:abstractNum w:abstractNumId="43" w15:restartNumberingAfterBreak="0">
+  <w:abstractNum w:abstractNumId="44" w15:restartNumberingAfterBreak="0">
     <w:nsid w:val="4B507F7B"/>
     <w:multiLevelType w:val="hybridMultilevel"/>
     <w:tmpl w:val="F1EA20AA"/>
@@ -39496,7 +40283,7 @@
       </w:rPr>
     </w:lvl>
   </w:abstractNum>
-  <w:abstractNum w:abstractNumId="44" w15:restartNumberingAfterBreak="0">
+  <w:abstractNum w:abstractNumId="45" w15:restartNumberingAfterBreak="0">
     <w:nsid w:val="4C0F2437"/>
     <w:multiLevelType w:val="multilevel"/>
     <w:tmpl w:val="2668CF5E"/>
@@ -39619,7 +40406,7 @@
       </w:rPr>
     </w:lvl>
   </w:abstractNum>
-  <w:abstractNum w:abstractNumId="45" w15:restartNumberingAfterBreak="0">
+  <w:abstractNum w:abstractNumId="46" w15:restartNumberingAfterBreak="0">
     <w:nsid w:val="4E554DAF"/>
     <w:multiLevelType w:val="multilevel"/>
     <w:tmpl w:val="D4CE91EC"/>
@@ -39744,7 +40531,7 @@
       </w:rPr>
     </w:lvl>
   </w:abstractNum>
-  <w:abstractNum w:abstractNumId="46" w15:restartNumberingAfterBreak="0">
+  <w:abstractNum w:abstractNumId="47" w15:restartNumberingAfterBreak="0">
     <w:nsid w:val="4F535D64"/>
     <w:multiLevelType w:val="hybridMultilevel"/>
     <w:tmpl w:val="00A29FCE"/>
@@ -39865,7 +40652,7 @@
       </w:rPr>
     </w:lvl>
   </w:abstractNum>
-  <w:abstractNum w:abstractNumId="47" w15:restartNumberingAfterBreak="0">
+  <w:abstractNum w:abstractNumId="48" w15:restartNumberingAfterBreak="0">
     <w:nsid w:val="54EF1889"/>
     <w:multiLevelType w:val="multilevel"/>
     <w:tmpl w:val="EAC67658"/>
@@ -39996,7 +40783,7 @@
       </w:rPr>
     </w:lvl>
   </w:abstractNum>
-  <w:abstractNum w:abstractNumId="48" w15:restartNumberingAfterBreak="0">
+  <w:abstractNum w:abstractNumId="49" w15:restartNumberingAfterBreak="0">
     <w:nsid w:val="552E0F7B"/>
     <w:multiLevelType w:val="multilevel"/>
     <w:tmpl w:val="12C80694"/>
@@ -40119,7 +40906,7 @@
       </w:rPr>
     </w:lvl>
   </w:abstractNum>
-  <w:abstractNum w:abstractNumId="49" w15:restartNumberingAfterBreak="0">
+  <w:abstractNum w:abstractNumId="50" w15:restartNumberingAfterBreak="0">
     <w:nsid w:val="587966EF"/>
     <w:multiLevelType w:val="hybridMultilevel"/>
     <w:tmpl w:val="4EDA91D0"/>
@@ -40240,7 +41027,7 @@
       </w:rPr>
     </w:lvl>
   </w:abstractNum>
-  <w:abstractNum w:abstractNumId="50" w15:restartNumberingAfterBreak="0">
+  <w:abstractNum w:abstractNumId="51" w15:restartNumberingAfterBreak="0">
     <w:nsid w:val="58980EA6"/>
     <w:multiLevelType w:val="multilevel"/>
     <w:tmpl w:val="41B0666C"/>
@@ -40380,7 +41167,7 @@
       </w:rPr>
     </w:lvl>
   </w:abstractNum>
-  <w:abstractNum w:abstractNumId="51" w15:restartNumberingAfterBreak="0">
+  <w:abstractNum w:abstractNumId="52" w15:restartNumberingAfterBreak="0">
     <w:nsid w:val="5A1A589C"/>
     <w:multiLevelType w:val="multilevel"/>
     <w:tmpl w:val="4DC63CD0"/>
@@ -40512,7 +41299,7 @@
       </w:rPr>
     </w:lvl>
   </w:abstractNum>
-  <w:abstractNum w:abstractNumId="52" w15:restartNumberingAfterBreak="0">
+  <w:abstractNum w:abstractNumId="53" w15:restartNumberingAfterBreak="0">
     <w:nsid w:val="5C4805E5"/>
     <w:multiLevelType w:val="multilevel"/>
     <w:tmpl w:val="A1A0E756"/>
@@ -40637,7 +41424,7 @@
       </w:rPr>
     </w:lvl>
   </w:abstractNum>
-  <w:abstractNum w:abstractNumId="53" w15:restartNumberingAfterBreak="0">
+  <w:abstractNum w:abstractNumId="54" w15:restartNumberingAfterBreak="0">
     <w:nsid w:val="69F229A7"/>
     <w:multiLevelType w:val="hybridMultilevel"/>
     <w:tmpl w:val="3DA8D8DE"/>
@@ -40758,7 +41545,7 @@
       </w:rPr>
     </w:lvl>
   </w:abstractNum>
-  <w:abstractNum w:abstractNumId="54" w15:restartNumberingAfterBreak="0">
+  <w:abstractNum w:abstractNumId="55" w15:restartNumberingAfterBreak="0">
     <w:nsid w:val="6BD63E62"/>
     <w:multiLevelType w:val="hybridMultilevel"/>
     <w:tmpl w:val="E2F21BE4"/>
@@ -40879,7 +41666,7 @@
       </w:rPr>
     </w:lvl>
   </w:abstractNum>
-  <w:abstractNum w:abstractNumId="55" w15:restartNumberingAfterBreak="0">
+  <w:abstractNum w:abstractNumId="56" w15:restartNumberingAfterBreak="0">
     <w:nsid w:val="6C31632E"/>
     <w:multiLevelType w:val="multilevel"/>
     <w:tmpl w:val="2FC06088"/>
@@ -41007,7 +41794,7 @@
       </w:rPr>
     </w:lvl>
   </w:abstractNum>
-  <w:abstractNum w:abstractNumId="56" w15:restartNumberingAfterBreak="0">
+  <w:abstractNum w:abstractNumId="57" w15:restartNumberingAfterBreak="0">
     <w:nsid w:val="6FF7211D"/>
     <w:multiLevelType w:val="hybridMultilevel"/>
     <w:tmpl w:val="02F27E48"/>
@@ -41122,7 +41909,7 @@
       </w:rPr>
     </w:lvl>
   </w:abstractNum>
-  <w:abstractNum w:abstractNumId="57" w15:restartNumberingAfterBreak="0">
+  <w:abstractNum w:abstractNumId="58" w15:restartNumberingAfterBreak="0">
     <w:nsid w:val="70831472"/>
     <w:multiLevelType w:val="multilevel"/>
     <w:tmpl w:val="05DAEBEA"/>
@@ -41257,7 +42044,7 @@
       </w:rPr>
     </w:lvl>
   </w:abstractNum>
-  <w:abstractNum w:abstractNumId="58" w15:restartNumberingAfterBreak="0">
+  <w:abstractNum w:abstractNumId="59" w15:restartNumberingAfterBreak="0">
     <w:nsid w:val="76160512"/>
     <w:multiLevelType w:val="multilevel"/>
     <w:tmpl w:val="746CEF74"/>
@@ -41405,7 +42192,7 @@
       </w:rPr>
     </w:lvl>
   </w:abstractNum>
-  <w:abstractNum w:abstractNumId="59" w15:restartNumberingAfterBreak="0">
+  <w:abstractNum w:abstractNumId="60" w15:restartNumberingAfterBreak="0">
     <w:nsid w:val="774732F0"/>
     <w:multiLevelType w:val="hybridMultilevel"/>
     <w:tmpl w:val="B936D9C2"/>
@@ -41520,7 +42307,7 @@
       </w:rPr>
     </w:lvl>
   </w:abstractNum>
-  <w:abstractNum w:abstractNumId="60" w15:restartNumberingAfterBreak="0">
+  <w:abstractNum w:abstractNumId="61" w15:restartNumberingAfterBreak="0">
     <w:nsid w:val="79200711"/>
     <w:multiLevelType w:val="hybridMultilevel"/>
     <w:tmpl w:val="8E20E9C8"/>
@@ -41641,7 +42428,7 @@
       </w:rPr>
     </w:lvl>
   </w:abstractNum>
-  <w:abstractNum w:abstractNumId="61" w15:restartNumberingAfterBreak="0">
+  <w:abstractNum w:abstractNumId="62" w15:restartNumberingAfterBreak="0">
     <w:nsid w:val="7A514B50"/>
     <w:multiLevelType w:val="hybridMultilevel"/>
     <w:tmpl w:val="2312D2EC"/>
@@ -41762,7 +42549,7 @@
       </w:rPr>
     </w:lvl>
   </w:abstractNum>
-  <w:abstractNum w:abstractNumId="62" w15:restartNumberingAfterBreak="0">
+  <w:abstractNum w:abstractNumId="63" w15:restartNumberingAfterBreak="0">
     <w:nsid w:val="7BAE21FC"/>
     <w:multiLevelType w:val="multilevel"/>
     <w:tmpl w:val="13368012"/>
@@ -41885,7 +42672,7 @@
       </w:rPr>
     </w:lvl>
   </w:abstractNum>
-  <w:abstractNum w:abstractNumId="63" w15:restartNumberingAfterBreak="0">
+  <w:abstractNum w:abstractNumId="64" w15:restartNumberingAfterBreak="0">
     <w:nsid w:val="7BE83F2E"/>
     <w:multiLevelType w:val="hybridMultilevel"/>
     <w:tmpl w:val="F008FF72"/>
@@ -42000,7 +42787,7 @@
       </w:rPr>
     </w:lvl>
   </w:abstractNum>
-  <w:abstractNum w:abstractNumId="64" w15:restartNumberingAfterBreak="0">
+  <w:abstractNum w:abstractNumId="65" w15:restartNumberingAfterBreak="0">
     <w:nsid w:val="7F0E1C5B"/>
     <w:multiLevelType w:val="hybridMultilevel"/>
     <w:tmpl w:val="1F02EF88"/>
@@ -42124,64 +42911,64 @@
     </w:lvl>
   </w:abstractNum>
   <w:num w:numId="1" w16cid:durableId="612984531">
-    <w:abstractNumId w:val="53"/>
+    <w:abstractNumId w:val="54"/>
   </w:num>
   <w:num w:numId="2" w16cid:durableId="925576509">
-    <w:abstractNumId w:val="31"/>
+    <w:abstractNumId w:val="32"/>
   </w:num>
   <w:num w:numId="3" w16cid:durableId="70586992">
-    <w:abstractNumId w:val="17"/>
+    <w:abstractNumId w:val="18"/>
   </w:num>
   <w:num w:numId="4" w16cid:durableId="786002966">
-    <w:abstractNumId w:val="39"/>
+    <w:abstractNumId w:val="40"/>
   </w:num>
   <w:num w:numId="5" w16cid:durableId="1866479353">
-    <w:abstractNumId w:val="25"/>
+    <w:abstractNumId w:val="26"/>
   </w:num>
   <w:num w:numId="6" w16cid:durableId="999036762">
     <w:abstractNumId w:val="8"/>
   </w:num>
   <w:num w:numId="7" w16cid:durableId="1034036385">
+    <w:abstractNumId w:val="35"/>
+  </w:num>
+  <w:num w:numId="8" w16cid:durableId="1405109971">
     <w:abstractNumId w:val="34"/>
   </w:num>
-  <w:num w:numId="8" w16cid:durableId="1405109971">
-    <w:abstractNumId w:val="33"/>
-  </w:num>
   <w:num w:numId="9" w16cid:durableId="366950297">
-    <w:abstractNumId w:val="61"/>
+    <w:abstractNumId w:val="62"/>
   </w:num>
   <w:num w:numId="10" w16cid:durableId="522715654">
-    <w:abstractNumId w:val="22"/>
+    <w:abstractNumId w:val="23"/>
   </w:num>
   <w:num w:numId="11" w16cid:durableId="442648276">
-    <w:abstractNumId w:val="26"/>
+    <w:abstractNumId w:val="27"/>
   </w:num>
   <w:num w:numId="12" w16cid:durableId="207572944">
-    <w:abstractNumId w:val="42"/>
+    <w:abstractNumId w:val="43"/>
   </w:num>
   <w:num w:numId="13" w16cid:durableId="572011804">
-    <w:abstractNumId w:val="38"/>
+    <w:abstractNumId w:val="39"/>
   </w:num>
   <w:num w:numId="14" w16cid:durableId="268657739">
+    <w:abstractNumId w:val="50"/>
+  </w:num>
+  <w:num w:numId="15" w16cid:durableId="1829904205">
+    <w:abstractNumId w:val="16"/>
+  </w:num>
+  <w:num w:numId="16" w16cid:durableId="885995714">
     <w:abstractNumId w:val="49"/>
   </w:num>
-  <w:num w:numId="15" w16cid:durableId="1829904205">
-    <w:abstractNumId w:val="15"/>
-  </w:num>
-  <w:num w:numId="16" w16cid:durableId="885995714">
-    <w:abstractNumId w:val="48"/>
-  </w:num>
   <w:num w:numId="17" w16cid:durableId="58747693">
-    <w:abstractNumId w:val="55"/>
+    <w:abstractNumId w:val="56"/>
   </w:num>
   <w:num w:numId="18" w16cid:durableId="1737627455">
     <w:abstractNumId w:val="5"/>
   </w:num>
   <w:num w:numId="19" w16cid:durableId="24796481">
-    <w:abstractNumId w:val="41"/>
+    <w:abstractNumId w:val="42"/>
   </w:num>
   <w:num w:numId="20" w16cid:durableId="969168355">
-    <w:abstractNumId w:val="56"/>
+    <w:abstractNumId w:val="57"/>
   </w:num>
   <w:num w:numId="21" w16cid:durableId="872769160">
     <w:abstractNumId w:val="2"/>
@@ -42190,52 +42977,52 @@
     <w:abstractNumId w:val="4"/>
   </w:num>
   <w:num w:numId="23" w16cid:durableId="1240408635">
-    <w:abstractNumId w:val="16"/>
+    <w:abstractNumId w:val="17"/>
   </w:num>
   <w:num w:numId="24" w16cid:durableId="278144413">
+    <w:abstractNumId w:val="60"/>
+  </w:num>
+  <w:num w:numId="25" w16cid:durableId="2046951788">
+    <w:abstractNumId w:val="22"/>
+  </w:num>
+  <w:num w:numId="26" w16cid:durableId="27031535">
     <w:abstractNumId w:val="59"/>
   </w:num>
-  <w:num w:numId="25" w16cid:durableId="2046951788">
-    <w:abstractNumId w:val="21"/>
-  </w:num>
-  <w:num w:numId="26" w16cid:durableId="27031535">
-    <w:abstractNumId w:val="58"/>
-  </w:num>
   <w:num w:numId="27" w16cid:durableId="454951513">
-    <w:abstractNumId w:val="44"/>
+    <w:abstractNumId w:val="45"/>
   </w:num>
   <w:num w:numId="28" w16cid:durableId="1856073050">
     <w:abstractNumId w:val="9"/>
   </w:num>
   <w:num w:numId="29" w16cid:durableId="1364359165">
+    <w:abstractNumId w:val="52"/>
+  </w:num>
+  <w:num w:numId="30" w16cid:durableId="2001151260">
+    <w:abstractNumId w:val="63"/>
+  </w:num>
+  <w:num w:numId="31" w16cid:durableId="1427194828">
     <w:abstractNumId w:val="51"/>
   </w:num>
-  <w:num w:numId="30" w16cid:durableId="2001151260">
-    <w:abstractNumId w:val="62"/>
-  </w:num>
-  <w:num w:numId="31" w16cid:durableId="1427194828">
-    <w:abstractNumId w:val="50"/>
-  </w:num>
   <w:num w:numId="32" w16cid:durableId="74598494">
-    <w:abstractNumId w:val="18"/>
+    <w:abstractNumId w:val="19"/>
   </w:num>
   <w:num w:numId="33" w16cid:durableId="383020588">
-    <w:abstractNumId w:val="36"/>
+    <w:abstractNumId w:val="37"/>
   </w:num>
   <w:num w:numId="34" w16cid:durableId="1257984869">
-    <w:abstractNumId w:val="40"/>
+    <w:abstractNumId w:val="41"/>
   </w:num>
   <w:num w:numId="35" w16cid:durableId="1127115724">
-    <w:abstractNumId w:val="54"/>
+    <w:abstractNumId w:val="55"/>
   </w:num>
   <w:num w:numId="36" w16cid:durableId="1931159370">
-    <w:abstractNumId w:val="28"/>
+    <w:abstractNumId w:val="29"/>
   </w:num>
   <w:num w:numId="37" w16cid:durableId="919364461">
-    <w:abstractNumId w:val="24"/>
+    <w:abstractNumId w:val="25"/>
   </w:num>
   <w:num w:numId="38" w16cid:durableId="1620141316">
-    <w:abstractNumId w:val="64"/>
+    <w:abstractNumId w:val="65"/>
   </w:num>
   <w:num w:numId="39" w16cid:durableId="1551111311">
     <w:abstractNumId w:val="3"/>
@@ -42244,78 +43031,81 @@
     <w:abstractNumId w:val="10"/>
   </w:num>
   <w:num w:numId="41" w16cid:durableId="936526970">
-    <w:abstractNumId w:val="60"/>
+    <w:abstractNumId w:val="61"/>
   </w:num>
   <w:num w:numId="42" w16cid:durableId="1426420313">
-    <w:abstractNumId w:val="29"/>
+    <w:abstractNumId w:val="30"/>
   </w:num>
   <w:num w:numId="43" w16cid:durableId="128594006">
-    <w:abstractNumId w:val="13"/>
+    <w:abstractNumId w:val="14"/>
   </w:num>
   <w:num w:numId="44" w16cid:durableId="1202086619">
-    <w:abstractNumId w:val="43"/>
+    <w:abstractNumId w:val="44"/>
   </w:num>
   <w:num w:numId="45" w16cid:durableId="1685665176">
-    <w:abstractNumId w:val="19"/>
+    <w:abstractNumId w:val="20"/>
   </w:num>
   <w:num w:numId="46" w16cid:durableId="336806522">
-    <w:abstractNumId w:val="35"/>
+    <w:abstractNumId w:val="36"/>
   </w:num>
   <w:num w:numId="47" w16cid:durableId="415135210">
-    <w:abstractNumId w:val="46"/>
+    <w:abstractNumId w:val="47"/>
   </w:num>
   <w:num w:numId="48" w16cid:durableId="879904443">
-    <w:abstractNumId w:val="27"/>
+    <w:abstractNumId w:val="28"/>
   </w:num>
   <w:num w:numId="49" w16cid:durableId="1037196333">
     <w:abstractNumId w:val="11"/>
   </w:num>
   <w:num w:numId="50" w16cid:durableId="680546305">
-    <w:abstractNumId w:val="47"/>
+    <w:abstractNumId w:val="48"/>
   </w:num>
   <w:num w:numId="51" w16cid:durableId="1854883125">
     <w:abstractNumId w:val="6"/>
   </w:num>
   <w:num w:numId="52" w16cid:durableId="593439155">
-    <w:abstractNumId w:val="63"/>
+    <w:abstractNumId w:val="64"/>
   </w:num>
   <w:num w:numId="53" w16cid:durableId="1116217494">
     <w:abstractNumId w:val="1"/>
   </w:num>
   <w:num w:numId="54" w16cid:durableId="478035509">
-    <w:abstractNumId w:val="30"/>
+    <w:abstractNumId w:val="31"/>
   </w:num>
   <w:num w:numId="55" w16cid:durableId="798651352">
-    <w:abstractNumId w:val="14"/>
+    <w:abstractNumId w:val="15"/>
   </w:num>
   <w:num w:numId="56" w16cid:durableId="811487758">
     <w:abstractNumId w:val="0"/>
   </w:num>
   <w:num w:numId="57" w16cid:durableId="2117675905">
-    <w:abstractNumId w:val="23"/>
+    <w:abstractNumId w:val="24"/>
   </w:num>
   <w:num w:numId="58" w16cid:durableId="479425798">
-    <w:abstractNumId w:val="32"/>
+    <w:abstractNumId w:val="33"/>
   </w:num>
   <w:num w:numId="59" w16cid:durableId="875120785">
     <w:abstractNumId w:val="7"/>
   </w:num>
   <w:num w:numId="60" w16cid:durableId="1116295048">
-    <w:abstractNumId w:val="52"/>
+    <w:abstractNumId w:val="53"/>
   </w:num>
   <w:num w:numId="61" w16cid:durableId="711615450">
-    <w:abstractNumId w:val="45"/>
+    <w:abstractNumId w:val="46"/>
   </w:num>
   <w:num w:numId="62" w16cid:durableId="686179586">
-    <w:abstractNumId w:val="57"/>
+    <w:abstractNumId w:val="58"/>
   </w:num>
   <w:num w:numId="63" w16cid:durableId="345328120">
-    <w:abstractNumId w:val="37"/>
+    <w:abstractNumId w:val="38"/>
   </w:num>
   <w:num w:numId="64" w16cid:durableId="51194147">
-    <w:abstractNumId w:val="20"/>
+    <w:abstractNumId w:val="21"/>
   </w:num>
   <w:num w:numId="65" w16cid:durableId="1259753953">
+    <w:abstractNumId w:val="13"/>
+  </w:num>
+  <w:num w:numId="66" w16cid:durableId="1487286949">
     <w:abstractNumId w:val="12"/>
   </w:num>
 </w:numbering>

</xml_diff>

<commit_message>
Chỉnh sửa báo cáo final
</commit_message>
<xml_diff>
--- a/documents/3_Report_final.docx
+++ b/documents/3_Report_final.docx
@@ -34025,6 +34025,59 @@
     </w:p>
     <w:p>
       <w:pPr>
+        <w:pStyle w:val="Heading1"/>
+        <w:tabs>
+          <w:tab w:val="left" w:pos="620"/>
+        </w:tabs>
+        <w:rPr>
+          <w:lang w:val="en-US"/>
+        </w:rPr>
+      </w:pPr>
+    </w:p>
+    <w:p>
+      <w:pPr>
+        <w:pStyle w:val="Heading1"/>
+        <w:tabs>
+          <w:tab w:val="left" w:pos="620"/>
+        </w:tabs>
+        <w:rPr>
+          <w:lang w:val="en-US"/>
+        </w:rPr>
+      </w:pPr>
+    </w:p>
+    <w:p>
+      <w:pPr>
+        <w:pStyle w:val="Heading1"/>
+        <w:tabs>
+          <w:tab w:val="left" w:pos="620"/>
+        </w:tabs>
+        <w:rPr>
+          <w:lang w:val="en-US"/>
+        </w:rPr>
+      </w:pPr>
+      <w:r>
+        <w:rPr>
+          <w:lang w:val="en-US"/>
+        </w:rPr>
+        <w:t xml:space="preserve">Sửa </w:t>
+      </w:r>
+      <w:proofErr w:type="spellStart"/>
+      <w:r>
+        <w:rPr>
+          <w:lang w:val="en-US"/>
+        </w:rPr>
+        <w:t>lại</w:t>
+      </w:r>
+      <w:proofErr w:type="spellEnd"/>
+      <w:r>
+        <w:rPr>
+          <w:lang w:val="en-US"/>
+        </w:rPr>
+        <w:t xml:space="preserve"> </w:t>
+      </w:r>
+    </w:p>
+    <w:p>
+      <w:pPr>
         <w:jc w:val="center"/>
         <w:rPr>
           <w:b/>
@@ -34320,6 +34373,215 @@
         </w:rPr>
         <w:t xml:space="preserve"> </w:t>
       </w:r>
+    </w:p>
+    <w:p>
+      <w:pPr>
+        <w:rPr>
+          <w:b/>
+          <w:bCs/>
+          <w:sz w:val="28"/>
+          <w:szCs w:val="28"/>
+          <w:lang w:val="en-US"/>
+        </w:rPr>
+      </w:pPr>
+    </w:p>
+    <w:p>
+      <w:pPr>
+        <w:rPr>
+          <w:b/>
+          <w:bCs/>
+          <w:sz w:val="28"/>
+          <w:szCs w:val="28"/>
+          <w:lang w:val="en-US"/>
+        </w:rPr>
+      </w:pPr>
+    </w:p>
+    <w:p>
+      <w:pPr>
+        <w:rPr>
+          <w:b/>
+          <w:bCs/>
+          <w:sz w:val="28"/>
+          <w:szCs w:val="28"/>
+          <w:lang w:val="en-US"/>
+        </w:rPr>
+      </w:pPr>
+      <w:proofErr w:type="spellStart"/>
+      <w:r>
+        <w:rPr>
+          <w:b/>
+          <w:bCs/>
+          <w:sz w:val="28"/>
+          <w:szCs w:val="28"/>
+          <w:lang w:val="en-US"/>
+        </w:rPr>
+        <w:t>Mũi</w:t>
+      </w:r>
+      <w:proofErr w:type="spellEnd"/>
+      <w:r>
+        <w:rPr>
+          <w:b/>
+          <w:bCs/>
+          <w:sz w:val="28"/>
+          <w:szCs w:val="28"/>
+          <w:lang w:val="en-US"/>
+        </w:rPr>
+        <w:t xml:space="preserve"> </w:t>
+      </w:r>
+      <w:proofErr w:type="spellStart"/>
+      <w:r>
+        <w:rPr>
+          <w:b/>
+          <w:bCs/>
+          <w:sz w:val="28"/>
+          <w:szCs w:val="28"/>
+          <w:lang w:val="en-US"/>
+        </w:rPr>
+        <w:t>tên</w:t>
+      </w:r>
+      <w:proofErr w:type="spellEnd"/>
+      <w:r>
+        <w:rPr>
+          <w:b/>
+          <w:bCs/>
+          <w:sz w:val="28"/>
+          <w:szCs w:val="28"/>
+          <w:lang w:val="en-US"/>
+        </w:rPr>
+        <w:t xml:space="preserve"> </w:t>
+      </w:r>
+      <w:proofErr w:type="spellStart"/>
+      <w:r>
+        <w:rPr>
+          <w:b/>
+          <w:bCs/>
+          <w:sz w:val="28"/>
+          <w:szCs w:val="28"/>
+          <w:lang w:val="en-US"/>
+        </w:rPr>
+        <w:t>trắng</w:t>
+      </w:r>
+      <w:proofErr w:type="spellEnd"/>
+      <w:r>
+        <w:rPr>
+          <w:b/>
+          <w:bCs/>
+          <w:sz w:val="28"/>
+          <w:szCs w:val="28"/>
+          <w:lang w:val="en-US"/>
+        </w:rPr>
+        <w:t xml:space="preserve"> </w:t>
+      </w:r>
+      <w:proofErr w:type="spellStart"/>
+      <w:r>
+        <w:rPr>
+          <w:b/>
+          <w:bCs/>
+          <w:sz w:val="28"/>
+          <w:szCs w:val="28"/>
+          <w:lang w:val="en-US"/>
+        </w:rPr>
+        <w:t>tương</w:t>
+      </w:r>
+      <w:proofErr w:type="spellEnd"/>
+      <w:r>
+        <w:rPr>
+          <w:b/>
+          <w:bCs/>
+          <w:sz w:val="28"/>
+          <w:szCs w:val="28"/>
+          <w:lang w:val="en-US"/>
+        </w:rPr>
+        <w:t xml:space="preserve"> </w:t>
+      </w:r>
+      <w:proofErr w:type="spellStart"/>
+      <w:r>
+        <w:rPr>
+          <w:b/>
+          <w:bCs/>
+          <w:sz w:val="28"/>
+          <w:szCs w:val="28"/>
+          <w:lang w:val="en-US"/>
+        </w:rPr>
+        <w:t>đương</w:t>
+      </w:r>
+      <w:proofErr w:type="spellEnd"/>
+      <w:r>
+        <w:rPr>
+          <w:b/>
+          <w:bCs/>
+          <w:sz w:val="28"/>
+          <w:szCs w:val="28"/>
+          <w:lang w:val="en-US"/>
+        </w:rPr>
+        <w:t xml:space="preserve"> </w:t>
+      </w:r>
+      <w:proofErr w:type="spellStart"/>
+      <w:r>
+        <w:rPr>
+          <w:b/>
+          <w:bCs/>
+          <w:sz w:val="28"/>
+          <w:szCs w:val="28"/>
+          <w:lang w:val="en-US"/>
+        </w:rPr>
+        <w:t>kế</w:t>
+      </w:r>
+      <w:proofErr w:type="spellEnd"/>
+      <w:r>
+        <w:rPr>
+          <w:b/>
+          <w:bCs/>
+          <w:sz w:val="28"/>
+          <w:szCs w:val="28"/>
+          <w:lang w:val="en-US"/>
+        </w:rPr>
+        <w:t xml:space="preserve"> </w:t>
+      </w:r>
+      <w:proofErr w:type="spellStart"/>
+      <w:r>
+        <w:rPr>
+          <w:b/>
+          <w:bCs/>
+          <w:sz w:val="28"/>
+          <w:szCs w:val="28"/>
+          <w:lang w:val="en-US"/>
+        </w:rPr>
+        <w:t>thừa</w:t>
+      </w:r>
+      <w:proofErr w:type="spellEnd"/>
+      <w:r>
+        <w:rPr>
+          <w:b/>
+          <w:bCs/>
+          <w:sz w:val="28"/>
+          <w:szCs w:val="28"/>
+          <w:lang w:val="en-US"/>
+        </w:rPr>
+        <w:t xml:space="preserve">, </w:t>
+      </w:r>
+    </w:p>
+    <w:p>
+      <w:pPr>
+        <w:rPr>
+          <w:b/>
+          <w:bCs/>
+          <w:sz w:val="28"/>
+          <w:szCs w:val="28"/>
+          <w:lang w:val="en-US"/>
+        </w:rPr>
+      </w:pPr>
+    </w:p>
+    <w:p>
+      <w:pPr>
+        <w:rPr>
+          <w:b/>
+          <w:bCs/>
+          <w:sz w:val="28"/>
+          <w:szCs w:val="28"/>
+          <w:lang w:val="en-US"/>
+        </w:rPr>
+      </w:pPr>
     </w:p>
     <w:p>
       <w:pPr>
@@ -35586,27 +35848,7 @@
           <w:szCs w:val="28"/>
           <w:lang w:val="en-US"/>
         </w:rPr>
-        <w:t xml:space="preserve"> </w:t>
-      </w:r>
-      <w:proofErr w:type="spellStart"/>
-      <w:r>
-        <w:rPr>
-          <w:color w:val="EE0000"/>
-          <w:sz w:val="28"/>
-          <w:szCs w:val="28"/>
-          <w:lang w:val="en-US"/>
-        </w:rPr>
-        <w:t>đồ</w:t>
-      </w:r>
-      <w:proofErr w:type="spellEnd"/>
-      <w:r>
-        <w:rPr>
-          <w:color w:val="EE0000"/>
-          <w:sz w:val="28"/>
-          <w:szCs w:val="28"/>
-          <w:lang w:val="en-US"/>
-        </w:rPr>
-        <w:t xml:space="preserve"> database </w:t>
+        <w:t xml:space="preserve"> đồ database </w:t>
       </w:r>
       <w:r>
         <w:rPr>
@@ -35650,6 +35892,316 @@
           </wp:inline>
         </w:drawing>
       </w:r>
+    </w:p>
+    <w:p>
+      <w:pPr>
+        <w:rPr>
+          <w:color w:val="EE0000"/>
+          <w:sz w:val="28"/>
+          <w:szCs w:val="28"/>
+          <w:lang w:val="en-US"/>
+        </w:rPr>
+      </w:pPr>
+    </w:p>
+    <w:p>
+      <w:pPr>
+        <w:rPr>
+          <w:color w:val="EE0000"/>
+          <w:sz w:val="28"/>
+          <w:szCs w:val="28"/>
+          <w:lang w:val="en-US"/>
+        </w:rPr>
+      </w:pPr>
+    </w:p>
+    <w:p>
+      <w:pPr>
+        <w:rPr>
+          <w:color w:val="EE0000"/>
+          <w:sz w:val="28"/>
+          <w:szCs w:val="28"/>
+          <w:lang w:val="en-US"/>
+        </w:rPr>
+      </w:pPr>
+    </w:p>
+    <w:p>
+      <w:pPr>
+        <w:rPr>
+          <w:color w:val="EE0000"/>
+          <w:sz w:val="28"/>
+          <w:szCs w:val="28"/>
+          <w:lang w:val="en-US"/>
+        </w:rPr>
+      </w:pPr>
+    </w:p>
+    <w:p>
+      <w:pPr>
+        <w:rPr>
+          <w:color w:val="EE0000"/>
+          <w:sz w:val="28"/>
+          <w:szCs w:val="28"/>
+          <w:lang w:val="en-US"/>
+        </w:rPr>
+      </w:pPr>
+    </w:p>
+    <w:p>
+      <w:pPr>
+        <w:rPr>
+          <w:color w:val="EE0000"/>
+          <w:sz w:val="28"/>
+          <w:szCs w:val="28"/>
+          <w:lang w:val="en-US"/>
+        </w:rPr>
+      </w:pPr>
+      <w:proofErr w:type="spellStart"/>
+      <w:r>
+        <w:rPr>
+          <w:color w:val="EE0000"/>
+          <w:sz w:val="28"/>
+          <w:szCs w:val="28"/>
+          <w:lang w:val="en-US"/>
+        </w:rPr>
+        <w:t>Về</w:t>
+      </w:r>
+      <w:proofErr w:type="spellEnd"/>
+      <w:r>
+        <w:rPr>
+          <w:color w:val="EE0000"/>
+          <w:sz w:val="28"/>
+          <w:szCs w:val="28"/>
+          <w:lang w:val="en-US"/>
+        </w:rPr>
+        <w:t xml:space="preserve"> </w:t>
+      </w:r>
+      <w:proofErr w:type="spellStart"/>
+      <w:r>
+        <w:rPr>
+          <w:color w:val="EE0000"/>
+          <w:sz w:val="28"/>
+          <w:szCs w:val="28"/>
+          <w:lang w:val="en-US"/>
+        </w:rPr>
+        <w:t>sửa</w:t>
+      </w:r>
+      <w:proofErr w:type="spellEnd"/>
+      <w:r>
+        <w:rPr>
+          <w:color w:val="EE0000"/>
+          <w:sz w:val="28"/>
+          <w:szCs w:val="28"/>
+          <w:lang w:val="en-US"/>
+        </w:rPr>
+        <w:t xml:space="preserve"> </w:t>
+      </w:r>
+      <w:proofErr w:type="spellStart"/>
+      <w:r>
+        <w:rPr>
+          <w:color w:val="EE0000"/>
+          <w:sz w:val="28"/>
+          <w:szCs w:val="28"/>
+          <w:lang w:val="en-US"/>
+        </w:rPr>
+        <w:t>lại</w:t>
+      </w:r>
+      <w:proofErr w:type="spellEnd"/>
+      <w:r>
+        <w:rPr>
+          <w:color w:val="EE0000"/>
+          <w:sz w:val="28"/>
+          <w:szCs w:val="28"/>
+          <w:lang w:val="en-US"/>
+        </w:rPr>
+        <w:t xml:space="preserve"> </w:t>
+      </w:r>
+      <w:proofErr w:type="spellStart"/>
+      <w:r>
+        <w:rPr>
+          <w:color w:val="EE0000"/>
+          <w:sz w:val="28"/>
+          <w:szCs w:val="28"/>
+          <w:lang w:val="en-US"/>
+        </w:rPr>
+        <w:t>cấu</w:t>
+      </w:r>
+      <w:proofErr w:type="spellEnd"/>
+      <w:r>
+        <w:rPr>
+          <w:color w:val="EE0000"/>
+          <w:sz w:val="28"/>
+          <w:szCs w:val="28"/>
+          <w:lang w:val="en-US"/>
+        </w:rPr>
+        <w:t xml:space="preserve"> </w:t>
+      </w:r>
+      <w:proofErr w:type="spellStart"/>
+      <w:r>
+        <w:rPr>
+          <w:color w:val="EE0000"/>
+          <w:sz w:val="28"/>
+          <w:szCs w:val="28"/>
+          <w:lang w:val="en-US"/>
+        </w:rPr>
+        <w:t>trúc</w:t>
+      </w:r>
+      <w:proofErr w:type="spellEnd"/>
+      <w:r>
+        <w:rPr>
+          <w:color w:val="EE0000"/>
+          <w:sz w:val="28"/>
+          <w:szCs w:val="28"/>
+          <w:lang w:val="en-US"/>
+        </w:rPr>
+        <w:t xml:space="preserve"> </w:t>
+      </w:r>
+      <w:proofErr w:type="spellStart"/>
+      <w:r>
+        <w:rPr>
+          <w:color w:val="EE0000"/>
+          <w:sz w:val="28"/>
+          <w:szCs w:val="28"/>
+          <w:lang w:val="en-US"/>
+        </w:rPr>
+        <w:t>thư</w:t>
+      </w:r>
+      <w:proofErr w:type="spellEnd"/>
+      <w:r>
+        <w:rPr>
+          <w:color w:val="EE0000"/>
+          <w:sz w:val="28"/>
+          <w:szCs w:val="28"/>
+          <w:lang w:val="en-US"/>
+        </w:rPr>
+        <w:t xml:space="preserve"> </w:t>
+      </w:r>
+      <w:proofErr w:type="spellStart"/>
+      <w:r>
+        <w:rPr>
+          <w:color w:val="EE0000"/>
+          <w:sz w:val="28"/>
+          <w:szCs w:val="28"/>
+          <w:lang w:val="en-US"/>
+        </w:rPr>
+        <w:t>mục</w:t>
+      </w:r>
+      <w:proofErr w:type="spellEnd"/>
+      <w:r>
+        <w:rPr>
+          <w:color w:val="EE0000"/>
+          <w:sz w:val="28"/>
+          <w:szCs w:val="28"/>
+          <w:lang w:val="en-US"/>
+        </w:rPr>
+        <w:t xml:space="preserve">, </w:t>
+      </w:r>
+      <w:proofErr w:type="spellStart"/>
+      <w:r>
+        <w:rPr>
+          <w:color w:val="EE0000"/>
+          <w:sz w:val="28"/>
+          <w:szCs w:val="28"/>
+          <w:lang w:val="en-US"/>
+        </w:rPr>
+        <w:t>chính</w:t>
+      </w:r>
+      <w:proofErr w:type="spellEnd"/>
+      <w:r>
+        <w:rPr>
+          <w:color w:val="EE0000"/>
+          <w:sz w:val="28"/>
+          <w:szCs w:val="28"/>
+          <w:lang w:val="en-US"/>
+        </w:rPr>
+        <w:t xml:space="preserve"> </w:t>
+      </w:r>
+      <w:proofErr w:type="spellStart"/>
+      <w:r>
+        <w:rPr>
+          <w:color w:val="EE0000"/>
+          <w:sz w:val="28"/>
+          <w:szCs w:val="28"/>
+          <w:lang w:val="en-US"/>
+        </w:rPr>
+        <w:t>tả</w:t>
+      </w:r>
+      <w:proofErr w:type="spellEnd"/>
+      <w:r>
+        <w:rPr>
+          <w:color w:val="EE0000"/>
+          <w:sz w:val="28"/>
+          <w:szCs w:val="28"/>
+          <w:lang w:val="en-US"/>
+        </w:rPr>
+        <w:t xml:space="preserve"> </w:t>
+      </w:r>
+      <w:proofErr w:type="spellStart"/>
+      <w:r>
+        <w:rPr>
+          <w:color w:val="EE0000"/>
+          <w:sz w:val="28"/>
+          <w:szCs w:val="28"/>
+          <w:lang w:val="en-US"/>
+        </w:rPr>
+        <w:t>của</w:t>
+      </w:r>
+      <w:proofErr w:type="spellEnd"/>
+      <w:r>
+        <w:rPr>
+          <w:color w:val="EE0000"/>
+          <w:sz w:val="28"/>
+          <w:szCs w:val="28"/>
+          <w:lang w:val="en-US"/>
+        </w:rPr>
+        <w:t xml:space="preserve"> </w:t>
+      </w:r>
+      <w:proofErr w:type="spellStart"/>
+      <w:r>
+        <w:rPr>
+          <w:color w:val="EE0000"/>
+          <w:sz w:val="28"/>
+          <w:szCs w:val="28"/>
+          <w:lang w:val="en-US"/>
+        </w:rPr>
+        <w:t>sơ</w:t>
+      </w:r>
+      <w:proofErr w:type="spellEnd"/>
+      <w:r>
+        <w:rPr>
+          <w:color w:val="EE0000"/>
+          <w:sz w:val="28"/>
+          <w:szCs w:val="28"/>
+          <w:lang w:val="en-US"/>
+        </w:rPr>
+        <w:t xml:space="preserve"> </w:t>
+      </w:r>
+      <w:proofErr w:type="spellStart"/>
+      <w:r>
+        <w:rPr>
+          <w:color w:val="EE0000"/>
+          <w:sz w:val="28"/>
+          <w:szCs w:val="28"/>
+          <w:lang w:val="en-US"/>
+        </w:rPr>
+        <w:t>đồ</w:t>
+      </w:r>
+      <w:proofErr w:type="spellEnd"/>
+      <w:r>
+        <w:rPr>
+          <w:color w:val="EE0000"/>
+          <w:sz w:val="28"/>
+          <w:szCs w:val="28"/>
+          <w:lang w:val="en-US"/>
+        </w:rPr>
+        <w:t xml:space="preserve"> </w:t>
+      </w:r>
+    </w:p>
+    <w:p>
+      <w:pPr>
+        <w:rPr>
+          <w:color w:val="EE0000"/>
+          <w:sz w:val="28"/>
+          <w:szCs w:val="28"/>
+          <w:lang w:val="en-US"/>
+        </w:rPr>
+      </w:pPr>
     </w:p>
     <w:sectPr>
       <w:footerReference w:type="default" r:id="rId22"/>

</xml_diff>

<commit_message>
update báo cáo theo từng phần
</commit_message>
<xml_diff>
--- a/documents/3_Report_final.docx
+++ b/documents/3_Report_final.docx
@@ -1,6 +1,6 @@
 
 <file path=word/document.xml><?xml version="1.0" encoding="utf-8"?>
-<w:document xmlns:wpc="http://schemas.microsoft.com/office/word/2010/wordprocessingCanvas" xmlns:cx="http://schemas.microsoft.com/office/drawing/2014/chartex" xmlns:cx1="http://schemas.microsoft.com/office/drawing/2015/9/8/chartex" xmlns:cx2="http://schemas.microsoft.com/office/drawing/2015/10/21/chartex" xmlns:cx3="http://schemas.microsoft.com/office/drawing/2016/5/9/chartex" xmlns:cx4="http://schemas.microsoft.com/office/drawing/2016/5/10/chartex" xmlns:cx5="http://schemas.microsoft.com/office/drawing/2016/5/11/chartex" xmlns:cx6="http://schemas.microsoft.com/office/drawing/2016/5/12/chartex" xmlns:cx7="http://schemas.microsoft.com/office/drawing/2016/5/13/chartex" xmlns:cx8="http://schemas.microsoft.com/office/drawing/2016/5/14/chartex" xmlns:mc="http://schemas.openxmlformats.org/markup-compatibility/2006" xmlns:aink="http://schemas.microsoft.com/office/drawing/2016/ink" xmlns:am3d="http://schemas.microsoft.com/office/drawing/2017/model3d" xmlns:o="urn:schemas-microsoft-com:office:office" xmlns:oel="http://schemas.microsoft.com/office/2019/extlst" xmlns:r="http://schemas.openxmlformats.org/officeDocument/2006/relationships" xmlns:m="http://schemas.openxmlformats.org/officeDocument/2006/math" xmlns:v="urn:schemas-microsoft-com:vml" xmlns:wp14="http://schemas.microsoft.com/office/word/2010/wordprocessingDrawing" xmlns:wp="http://schemas.openxmlformats.org/drawingml/2006/wordprocessingDrawing" xmlns:w10="urn:schemas-microsoft-com:office:word" xmlns:w="http://schemas.openxmlformats.org/wordprocessingml/2006/main" xmlns:w14="http://schemas.microsoft.com/office/word/2010/wordml" xmlns:w15="http://schemas.microsoft.com/office/word/2012/wordml" xmlns:w16cex="http://schemas.microsoft.com/office/word/2018/wordml/cex" xmlns:w16cid="http://schemas.microsoft.com/office/word/2016/wordml/cid" xmlns:w16="http://schemas.microsoft.com/office/word/2018/wordml" xmlns:w16du="http://schemas.microsoft.com/office/word/2023/wordml/word16du" xmlns:w16sdtdh="http://schemas.microsoft.com/office/word/2020/wordml/sdtdatahash" xmlns:w16sdtfl="http://schemas.microsoft.com/office/word/2024/wordml/sdtformatlock" xmlns:w16se="http://schemas.microsoft.com/office/word/2015/wordml/symex" xmlns:wpg="http://schemas.microsoft.com/office/word/2010/wordprocessingGroup" xmlns:wpi="http://schemas.microsoft.com/office/word/2010/wordprocessingInk" xmlns:wne="http://schemas.microsoft.com/office/word/2006/wordml" xmlns:wps="http://schemas.microsoft.com/office/word/2010/wordprocessingShape" mc:Ignorable="w14 w15 w16se w16cid w16 w16cex w16sdtdh w16sdtfl w16du wp14">
+<w:document xmlns:wpc="http://schemas.microsoft.com/office/word/2010/wordprocessingCanvas" xmlns:cx="http://schemas.microsoft.com/office/drawing/2014/chartex" xmlns:cx1="http://schemas.microsoft.com/office/drawing/2015/9/8/chartex" xmlns:cx2="http://schemas.microsoft.com/office/drawing/2015/10/21/chartex" xmlns:cx3="http://schemas.microsoft.com/office/drawing/2016/5/9/chartex" xmlns:cx4="http://schemas.microsoft.com/office/drawing/2016/5/10/chartex" xmlns:cx5="http://schemas.microsoft.com/office/drawing/2016/5/11/chartex" xmlns:cx6="http://schemas.microsoft.com/office/drawing/2016/5/12/chartex" xmlns:cx7="http://schemas.microsoft.com/office/drawing/2016/5/13/chartex" xmlns:cx8="http://schemas.microsoft.com/office/drawing/2016/5/14/chartex" xmlns:mc="http://schemas.openxmlformats.org/markup-compatibility/2006" xmlns:aink="http://schemas.microsoft.com/office/drawing/2016/ink" xmlns:am3d="http://schemas.microsoft.com/office/drawing/2017/model3d" xmlns:o="urn:schemas-microsoft-com:office:office" xmlns:oel="http://schemas.microsoft.com/office/2019/extlst" xmlns:r="http://schemas.openxmlformats.org/officeDocument/2006/relationships" xmlns:m="http://schemas.openxmlformats.org/officeDocument/2006/math" xmlns:v="urn:schemas-microsoft-com:vml" xmlns:wp14="http://schemas.microsoft.com/office/word/2010/wordprocessingDrawing" xmlns:wp="http://schemas.openxmlformats.org/drawingml/2006/wordprocessingDrawing" xmlns:w10="urn:schemas-microsoft-com:office:word" xmlns:w="http://schemas.openxmlformats.org/wordprocessingml/2006/main" xmlns:w14="http://schemas.microsoft.com/office/word/2010/wordml" xmlns:w15="http://schemas.microsoft.com/office/word/2012/wordml" xmlns:w16cex="http://schemas.microsoft.com/office/word/2018/wordml/cex" xmlns:w16cid="http://schemas.microsoft.com/office/word/2016/wordml/cid" xmlns:w16="http://schemas.microsoft.com/office/word/2018/wordml" xmlns:w16du="http://schemas.microsoft.com/office/word/2023/wordml/word16du" xmlns:w16sdtdh="http://schemas.microsoft.com/office/word/2020/wordml/sdtdatahash" xmlns:w16se="http://schemas.microsoft.com/office/word/2015/wordml/symex" xmlns:wpg="http://schemas.microsoft.com/office/word/2010/wordprocessingGroup" xmlns:wpi="http://schemas.microsoft.com/office/word/2010/wordprocessingInk" xmlns:wne="http://schemas.microsoft.com/office/word/2006/wordml" xmlns:wps="http://schemas.microsoft.com/office/word/2010/wordprocessingShape" mc:Ignorable="w14 w15 w16se w16cid w16 w16cex w16sdtdh wp14">
   <w:body>
     <w:p>
       <w:pPr>
@@ -20902,8 +20902,87 @@
     </w:p>
     <w:p>
       <w:pPr>
-        <w:rPr>
-          <w:sz w:val="12"/>
+        <w:pStyle w:val="BodyText"/>
+        <w:jc w:val="center"/>
+        <w:rPr>
+          <w:bCs/>
+          <w:lang w:val="en-US"/>
+        </w:rPr>
+      </w:pPr>
+    </w:p>
+    <w:p>
+      <w:pPr>
+        <w:pStyle w:val="BodyText"/>
+        <w:spacing w:before="74"/>
+        <w:ind w:right="431"/>
+        <w:jc w:val="center"/>
+        <w:rPr>
+          <w:spacing w:val="-4"/>
+        </w:rPr>
+      </w:pPr>
+      <w:r>
+        <w:t>Hình</w:t>
+      </w:r>
+      <w:r>
+        <w:rPr>
+          <w:spacing w:val="-2"/>
+        </w:rPr>
+        <w:t xml:space="preserve"> </w:t>
+      </w:r>
+      <w:r>
+        <w:t>3:</w:t>
+      </w:r>
+      <w:r>
+        <w:rPr>
+          <w:spacing w:val="-2"/>
+        </w:rPr>
+        <w:t xml:space="preserve"> </w:t>
+      </w:r>
+      <w:r>
+        <w:t>Biểu</w:t>
+      </w:r>
+      <w:r>
+        <w:rPr>
+          <w:spacing w:val="-5"/>
+        </w:rPr>
+        <w:t xml:space="preserve"> </w:t>
+      </w:r>
+      <w:r>
+        <w:t>đồ</w:t>
+      </w:r>
+      <w:r>
+        <w:rPr>
+          <w:spacing w:val="-4"/>
+        </w:rPr>
+        <w:t xml:space="preserve"> </w:t>
+      </w:r>
+      <w:proofErr w:type="spellStart"/>
+      <w:r>
+        <w:t>usecase</w:t>
+      </w:r>
+      <w:proofErr w:type="spellEnd"/>
+      <w:r>
+        <w:rPr>
+          <w:spacing w:val="-2"/>
+        </w:rPr>
+        <w:t xml:space="preserve"> </w:t>
+      </w:r>
+      <w:proofErr w:type="spellStart"/>
+      <w:r>
+        <w:rPr>
+          <w:spacing w:val="-4"/>
+        </w:rPr>
+        <w:t>admin</w:t>
+      </w:r>
+      <w:proofErr w:type="spellEnd"/>
+    </w:p>
+    <w:p>
+      <w:pPr>
+        <w:pStyle w:val="BodyText"/>
+        <w:jc w:val="center"/>
+        <w:rPr>
+          <w:bCs/>
+          <w:lang w:val="en-US"/>
         </w:rPr>
         <w:sectPr>
           <w:pgSz w:w="11910" w:h="16840"/>
@@ -20915,62 +20994,379 @@
     <w:p>
       <w:pPr>
         <w:pStyle w:val="BodyText"/>
+        <w:numPr>
+          <w:ilvl w:val="1"/>
+          <w:numId w:val="2"/>
+        </w:numPr>
         <w:spacing w:before="74"/>
-        <w:ind w:left="720" w:right="431"/>
+        <w:ind w:right="431"/>
+        <w:rPr>
+          <w:b/>
+          <w:bCs/>
+          <w:lang w:val="en-US"/>
+        </w:rPr>
+      </w:pPr>
+      <w:proofErr w:type="spellStart"/>
+      <w:r>
+        <w:rPr>
+          <w:b/>
+          <w:bCs/>
+          <w:spacing w:val="-4"/>
+          <w:lang w:val="en-US"/>
+        </w:rPr>
+        <w:lastRenderedPageBreak/>
+        <w:t>Biểu</w:t>
+      </w:r>
+      <w:proofErr w:type="spellEnd"/>
+      <w:r>
+        <w:rPr>
+          <w:b/>
+          <w:bCs/>
+          <w:spacing w:val="-4"/>
+          <w:lang w:val="en-US"/>
+        </w:rPr>
+        <w:t xml:space="preserve"> </w:t>
+      </w:r>
+      <w:proofErr w:type="spellStart"/>
+      <w:r>
+        <w:rPr>
+          <w:b/>
+          <w:bCs/>
+          <w:spacing w:val="-4"/>
+          <w:lang w:val="en-US"/>
+        </w:rPr>
+        <w:t>đồ</w:t>
+      </w:r>
+      <w:proofErr w:type="spellEnd"/>
+      <w:r>
+        <w:rPr>
+          <w:b/>
+          <w:bCs/>
+          <w:spacing w:val="-4"/>
+          <w:lang w:val="en-US"/>
+        </w:rPr>
+        <w:t xml:space="preserve"> </w:t>
+      </w:r>
+      <w:proofErr w:type="spellStart"/>
+      <w:r>
+        <w:rPr>
+          <w:b/>
+          <w:bCs/>
+          <w:spacing w:val="-4"/>
+          <w:lang w:val="en-US"/>
+        </w:rPr>
+        <w:t>lớp</w:t>
+      </w:r>
+      <w:proofErr w:type="spellEnd"/>
+      <w:r>
+        <w:rPr>
+          <w:b/>
+          <w:bCs/>
+          <w:spacing w:val="-4"/>
+          <w:lang w:val="en-US"/>
+        </w:rPr>
+        <w:t xml:space="preserve"> </w:t>
+      </w:r>
+    </w:p>
+    <w:p>
+      <w:pPr>
+        <w:ind w:left="122"/>
         <w:jc w:val="center"/>
-      </w:pPr>
-      <w:r>
-        <w:lastRenderedPageBreak/>
+        <w:rPr>
+          <w:b/>
+          <w:bCs/>
+          <w:noProof/>
+          <w:sz w:val="28"/>
+          <w:szCs w:val="28"/>
+          <w:lang w:val="en-US"/>
+        </w:rPr>
+      </w:pPr>
+      <w:r>
+        <w:rPr>
+          <w:noProof/>
+          <w:lang w:val="en-US"/>
+        </w:rPr>
+        <w:drawing>
+          <wp:inline distT="0" distB="0" distL="0" distR="0" wp14:anchorId="119E71D7" wp14:editId="0681F12B">
+            <wp:extent cx="6191250" cy="5831840"/>
+            <wp:effectExtent l="0" t="0" r="0" b="0"/>
+            <wp:docPr id="1634560582" name="Picture 1"/>
+            <wp:cNvGraphicFramePr>
+              <a:graphicFrameLocks xmlns:a="http://schemas.openxmlformats.org/drawingml/2006/main" noChangeAspect="1"/>
+            </wp:cNvGraphicFramePr>
+            <a:graphic xmlns:a="http://schemas.openxmlformats.org/drawingml/2006/main">
+              <a:graphicData uri="http://schemas.openxmlformats.org/drawingml/2006/picture">
+                <pic:pic xmlns:pic="http://schemas.openxmlformats.org/drawingml/2006/picture">
+                  <pic:nvPicPr>
+                    <pic:cNvPr id="790483999" name=""/>
+                    <pic:cNvPicPr/>
+                  </pic:nvPicPr>
+                  <pic:blipFill>
+                    <a:blip r:embed="rId10"/>
+                    <a:stretch>
+                      <a:fillRect/>
+                    </a:stretch>
+                  </pic:blipFill>
+                  <pic:spPr>
+                    <a:xfrm>
+                      <a:off x="0" y="0"/>
+                      <a:ext cx="6191250" cy="5831840"/>
+                    </a:xfrm>
+                    <a:prstGeom prst="rect">
+                      <a:avLst/>
+                    </a:prstGeom>
+                  </pic:spPr>
+                </pic:pic>
+              </a:graphicData>
+            </a:graphic>
+          </wp:inline>
+        </w:drawing>
+      </w:r>
+    </w:p>
+    <w:p>
+      <w:pPr>
+        <w:ind w:left="122"/>
+        <w:rPr>
+          <w:b/>
+          <w:bCs/>
+          <w:noProof/>
+          <w:sz w:val="28"/>
+          <w:szCs w:val="28"/>
+          <w:lang w:val="en-US"/>
+        </w:rPr>
+      </w:pPr>
+    </w:p>
+    <w:p>
+      <w:pPr>
+        <w:pStyle w:val="ListParagraph"/>
+        <w:ind w:left="614" w:firstLine="0"/>
+        <w:jc w:val="center"/>
+        <w:rPr>
+          <w:sz w:val="28"/>
+          <w:szCs w:val="28"/>
+          <w:lang w:val="en-US"/>
+        </w:rPr>
+      </w:pPr>
+      <w:proofErr w:type="spellStart"/>
+      <w:r>
+        <w:rPr>
+          <w:sz w:val="28"/>
+          <w:szCs w:val="28"/>
+          <w:lang w:val="en-US"/>
+        </w:rPr>
         <w:t>Hình</w:t>
       </w:r>
-      <w:r>
-        <w:rPr>
-          <w:spacing w:val="-2"/>
-        </w:rPr>
-        <w:t xml:space="preserve"> </w:t>
-      </w:r>
-      <w:r>
-        <w:t>3:</w:t>
-      </w:r>
-      <w:r>
-        <w:rPr>
-          <w:spacing w:val="-2"/>
-        </w:rPr>
-        <w:t xml:space="preserve"> </w:t>
-      </w:r>
-      <w:r>
+      <w:proofErr w:type="spellEnd"/>
+      <w:r>
+        <w:rPr>
+          <w:sz w:val="28"/>
+          <w:szCs w:val="28"/>
+          <w:lang w:val="en-US"/>
+        </w:rPr>
+        <w:t xml:space="preserve"> 8: </w:t>
+      </w:r>
+      <w:proofErr w:type="spellStart"/>
+      <w:r>
+        <w:rPr>
+          <w:sz w:val="28"/>
+          <w:szCs w:val="28"/>
+          <w:lang w:val="en-US"/>
+        </w:rPr>
         <w:t>Biểu</w:t>
       </w:r>
-      <w:r>
-        <w:rPr>
-          <w:spacing w:val="-5"/>
-        </w:rPr>
-        <w:t xml:space="preserve"> </w:t>
-      </w:r>
-      <w:r>
+      <w:proofErr w:type="spellEnd"/>
+      <w:r>
+        <w:rPr>
+          <w:sz w:val="28"/>
+          <w:szCs w:val="28"/>
+          <w:lang w:val="en-US"/>
+        </w:rPr>
+        <w:t xml:space="preserve"> </w:t>
+      </w:r>
+      <w:proofErr w:type="spellStart"/>
+      <w:r>
+        <w:rPr>
+          <w:sz w:val="28"/>
+          <w:szCs w:val="28"/>
+          <w:lang w:val="en-US"/>
+        </w:rPr>
         <w:t>đồ</w:t>
       </w:r>
-      <w:r>
-        <w:rPr>
-          <w:spacing w:val="-4"/>
-        </w:rPr>
-        <w:t xml:space="preserve"> </w:t>
-      </w:r>
-      <w:r>
-        <w:t>usecase</w:t>
-      </w:r>
-      <w:r>
-        <w:rPr>
-          <w:spacing w:val="-2"/>
-        </w:rPr>
-        <w:t xml:space="preserve"> </w:t>
-      </w:r>
-      <w:r>
-        <w:rPr>
-          <w:spacing w:val="-4"/>
-        </w:rPr>
-        <w:t>admin</w:t>
-      </w:r>
+      <w:proofErr w:type="spellEnd"/>
+      <w:r>
+        <w:rPr>
+          <w:sz w:val="28"/>
+          <w:szCs w:val="28"/>
+          <w:lang w:val="en-US"/>
+        </w:rPr>
+        <w:t xml:space="preserve"> </w:t>
+      </w:r>
+      <w:proofErr w:type="spellStart"/>
+      <w:r>
+        <w:rPr>
+          <w:sz w:val="28"/>
+          <w:szCs w:val="28"/>
+          <w:lang w:val="en-US"/>
+        </w:rPr>
+        <w:t>thể</w:t>
+      </w:r>
+      <w:proofErr w:type="spellEnd"/>
+      <w:r>
+        <w:rPr>
+          <w:sz w:val="28"/>
+          <w:szCs w:val="28"/>
+          <w:lang w:val="en-US"/>
+        </w:rPr>
+        <w:t xml:space="preserve"> </w:t>
+      </w:r>
+      <w:proofErr w:type="spellStart"/>
+      <w:r>
+        <w:rPr>
+          <w:sz w:val="28"/>
+          <w:szCs w:val="28"/>
+          <w:lang w:val="en-US"/>
+        </w:rPr>
+        <w:t>hiện</w:t>
+      </w:r>
+      <w:proofErr w:type="spellEnd"/>
+      <w:r>
+        <w:rPr>
+          <w:sz w:val="28"/>
+          <w:szCs w:val="28"/>
+          <w:lang w:val="en-US"/>
+        </w:rPr>
+        <w:t xml:space="preserve"> </w:t>
+      </w:r>
+      <w:proofErr w:type="spellStart"/>
+      <w:r>
+        <w:rPr>
+          <w:sz w:val="28"/>
+          <w:szCs w:val="28"/>
+          <w:lang w:val="en-US"/>
+        </w:rPr>
+        <w:t>quan</w:t>
+      </w:r>
+      <w:proofErr w:type="spellEnd"/>
+      <w:r>
+        <w:rPr>
+          <w:sz w:val="28"/>
+          <w:szCs w:val="28"/>
+          <w:lang w:val="en-US"/>
+        </w:rPr>
+        <w:t xml:space="preserve"> </w:t>
+      </w:r>
+      <w:proofErr w:type="spellStart"/>
+      <w:r>
+        <w:rPr>
+          <w:sz w:val="28"/>
+          <w:szCs w:val="28"/>
+          <w:lang w:val="en-US"/>
+        </w:rPr>
+        <w:t>hệ</w:t>
+      </w:r>
+      <w:proofErr w:type="spellEnd"/>
+      <w:r>
+        <w:rPr>
+          <w:sz w:val="28"/>
+          <w:szCs w:val="28"/>
+          <w:lang w:val="en-US"/>
+        </w:rPr>
+        <w:t xml:space="preserve"> </w:t>
+      </w:r>
+      <w:proofErr w:type="spellStart"/>
+      <w:r>
+        <w:rPr>
+          <w:sz w:val="28"/>
+          <w:szCs w:val="28"/>
+          <w:lang w:val="en-US"/>
+        </w:rPr>
+        <w:t>giữa</w:t>
+      </w:r>
+      <w:proofErr w:type="spellEnd"/>
+      <w:r>
+        <w:rPr>
+          <w:sz w:val="28"/>
+          <w:szCs w:val="28"/>
+          <w:lang w:val="en-US"/>
+        </w:rPr>
+        <w:t xml:space="preserve"> </w:t>
+      </w:r>
+      <w:proofErr w:type="spellStart"/>
+      <w:r>
+        <w:rPr>
+          <w:sz w:val="28"/>
+          <w:szCs w:val="28"/>
+          <w:lang w:val="en-US"/>
+        </w:rPr>
+        <w:t>các</w:t>
+      </w:r>
+      <w:proofErr w:type="spellEnd"/>
+      <w:r>
+        <w:rPr>
+          <w:sz w:val="28"/>
+          <w:szCs w:val="28"/>
+          <w:lang w:val="en-US"/>
+        </w:rPr>
+        <w:t xml:space="preserve"> </w:t>
+      </w:r>
+      <w:proofErr w:type="spellStart"/>
+      <w:r>
+        <w:rPr>
+          <w:sz w:val="28"/>
+          <w:szCs w:val="28"/>
+          <w:lang w:val="en-US"/>
+        </w:rPr>
+        <w:t>lớp</w:t>
+      </w:r>
+      <w:proofErr w:type="spellEnd"/>
+      <w:r>
+        <w:rPr>
+          <w:sz w:val="28"/>
+          <w:szCs w:val="28"/>
+          <w:lang w:val="en-US"/>
+        </w:rPr>
+        <w:t xml:space="preserve"> </w:t>
+      </w:r>
+      <w:proofErr w:type="spellStart"/>
+      <w:r>
+        <w:rPr>
+          <w:sz w:val="28"/>
+          <w:szCs w:val="28"/>
+          <w:lang w:val="en-US"/>
+        </w:rPr>
+        <w:t>lớn</w:t>
+      </w:r>
+      <w:proofErr w:type="spellEnd"/>
+      <w:r>
+        <w:rPr>
+          <w:sz w:val="28"/>
+          <w:szCs w:val="28"/>
+          <w:lang w:val="en-US"/>
+        </w:rPr>
+        <w:t xml:space="preserve"> </w:t>
+      </w:r>
+      <w:proofErr w:type="spellStart"/>
+      <w:r>
+        <w:rPr>
+          <w:sz w:val="28"/>
+          <w:szCs w:val="28"/>
+          <w:lang w:val="en-US"/>
+        </w:rPr>
+        <w:t>nhỏ</w:t>
+      </w:r>
+      <w:proofErr w:type="spellEnd"/>
+    </w:p>
+    <w:p>
+      <w:pPr>
+        <w:pStyle w:val="BodyText"/>
+        <w:spacing w:before="74"/>
+        <w:ind w:left="614" w:right="431"/>
+        <w:rPr>
+          <w:b/>
+          <w:bCs/>
+          <w:lang w:val="en-US"/>
+        </w:rPr>
+      </w:pPr>
     </w:p>
     <w:p>
       <w:pPr>
@@ -20989,11 +21385,10 @@
           <w:tab w:val="left" w:pos="610"/>
         </w:tabs>
         <w:spacing w:before="1"/>
-        <w:ind w:left="610" w:hanging="488"/>
-      </w:pPr>
-      <w:bookmarkStart w:id="15" w:name="_bookmark20"/>
-      <w:bookmarkStart w:id="16" w:name="_Hlk209035914"/>
-      <w:bookmarkEnd w:id="15"/>
+      </w:pPr>
+      <w:bookmarkStart w:id="15" w:name="_Hlk209035914"/>
+      <w:bookmarkStart w:id="16" w:name="_bookmark20"/>
+      <w:bookmarkEnd w:id="16"/>
       <w:r>
         <w:t>Đặc</w:t>
       </w:r>
@@ -21012,29 +21407,34 @@
         </w:rPr>
         <w:t xml:space="preserve"> </w:t>
       </w:r>
+      <w:proofErr w:type="spellStart"/>
       <w:r>
         <w:t>Use</w:t>
       </w:r>
+      <w:proofErr w:type="spellEnd"/>
       <w:r>
         <w:rPr>
           <w:spacing w:val="-1"/>
         </w:rPr>
         <w:t xml:space="preserve"> </w:t>
       </w:r>
+      <w:proofErr w:type="spellStart"/>
       <w:r>
         <w:rPr>
           <w:spacing w:val="-4"/>
         </w:rPr>
         <w:t>case</w:t>
       </w:r>
+      <w:proofErr w:type="spellEnd"/>
     </w:p>
     <w:p>
       <w:pPr>
-        <w:pStyle w:val="BodyText"/>
-        <w:spacing w:before="318"/>
-        <w:rPr>
-          <w:b/>
-        </w:rPr>
+        <w:pStyle w:val="Heading1"/>
+        <w:tabs>
+          <w:tab w:val="left" w:pos="610"/>
+        </w:tabs>
+        <w:spacing w:before="1"/>
+        <w:ind w:left="122"/>
       </w:pPr>
     </w:p>
     <w:p>
@@ -21047,8 +21447,10 @@
         <w:tabs>
           <w:tab w:val="left" w:pos="819"/>
         </w:tabs>
-        <w:ind w:left="819" w:hanging="697"/>
         <w:jc w:val="left"/>
+        <w:rPr>
+          <w:lang w:val="en-US"/>
+        </w:rPr>
       </w:pPr>
       <w:bookmarkStart w:id="17" w:name="_bookmark21"/>
       <w:bookmarkEnd w:id="17"/>
@@ -21088,15 +21490,11 @@
     </w:p>
     <w:p>
       <w:pPr>
-        <w:pStyle w:val="ListParagraph"/>
         <w:widowControl/>
-        <w:numPr>
-          <w:ilvl w:val="0"/>
-          <w:numId w:val="2"/>
-        </w:numPr>
         <w:autoSpaceDE/>
         <w:autoSpaceDN/>
         <w:spacing w:before="100" w:beforeAutospacing="1" w:after="100" w:afterAutospacing="1"/>
+        <w:jc w:val="center"/>
         <w:rPr>
           <w:sz w:val="24"/>
           <w:szCs w:val="24"/>
@@ -21108,6 +21506,7 @@
           <w:noProof/>
           <w:lang w:val="en-US"/>
         </w:rPr>
+        <w:lastRenderedPageBreak/>
         <w:drawing>
           <wp:inline distT="0" distB="0" distL="0" distR="0" wp14:anchorId="0A68F4E9" wp14:editId="4638E438">
             <wp:extent cx="4953635" cy="5685155"/>
@@ -21126,7 +21525,7 @@
                     </pic:cNvPicPr>
                   </pic:nvPicPr>
                   <pic:blipFill>
-                    <a:blip r:embed="rId10">
+                    <a:blip r:embed="rId11">
                       <a:extLst>
                         <a:ext uri="{28A0092B-C50C-407E-A947-70E740481C1C}">
                           <a14:useLocalDpi xmlns:a14="http://schemas.microsoft.com/office/drawing/2010/main" val="0"/>
@@ -21519,7 +21918,6 @@
         <w:rPr>
           <w:sz w:val="28"/>
         </w:rPr>
-        <w:lastRenderedPageBreak/>
         <w:t>Đối</w:t>
       </w:r>
       <w:r>
@@ -33400,7 +33798,7 @@
                     </pic:cNvPicPr>
                   </pic:nvPicPr>
                   <pic:blipFill>
-                    <a:blip r:embed="rId11">
+                    <a:blip r:embed="rId12">
                       <a:extLst>
                         <a:ext uri="{28A0092B-C50C-407E-A947-70E740481C1C}">
                           <a14:useLocalDpi xmlns:a14="http://schemas.microsoft.com/office/drawing/2010/main" val="0"/>
@@ -33685,7 +34083,7 @@
                     </pic:cNvPicPr>
                   </pic:nvPicPr>
                   <pic:blipFill>
-                    <a:blip r:embed="rId12">
+                    <a:blip r:embed="rId13">
                       <a:extLst>
                         <a:ext uri="{28A0092B-C50C-407E-A947-70E740481C1C}">
                           <a14:useLocalDpi xmlns:a14="http://schemas.microsoft.com/office/drawing/2010/main" val="0"/>
@@ -33851,7 +34249,7 @@
                     </pic:cNvPicPr>
                   </pic:nvPicPr>
                   <pic:blipFill>
-                    <a:blip r:embed="rId13">
+                    <a:blip r:embed="rId14">
                       <a:extLst>
                         <a:ext uri="{28A0092B-C50C-407E-A947-70E740481C1C}">
                           <a14:useLocalDpi xmlns:a14="http://schemas.microsoft.com/office/drawing/2010/main" val="0"/>
@@ -33979,7 +34377,7 @@
       </w:r>
     </w:p>
     <w:bookmarkEnd w:id="11"/>
-    <w:bookmarkEnd w:id="16"/>
+    <w:bookmarkEnd w:id="15"/>
     <w:p>
       <w:pPr>
         <w:jc w:val="center"/>
@@ -34010,6 +34408,232 @@
           <w:lang w:val="en-US"/>
         </w:rPr>
         <w:lastRenderedPageBreak/>
+        <w:t>Phác</w:t>
+      </w:r>
+      <w:proofErr w:type="spellEnd"/>
+      <w:r>
+        <w:rPr>
+          <w:lang w:val="en-US"/>
+        </w:rPr>
+        <w:t xml:space="preserve"> </w:t>
+      </w:r>
+      <w:proofErr w:type="spellStart"/>
+      <w:r>
+        <w:rPr>
+          <w:lang w:val="en-US"/>
+        </w:rPr>
+        <w:t>thảo</w:t>
+      </w:r>
+      <w:proofErr w:type="spellEnd"/>
+      <w:r>
+        <w:rPr>
+          <w:lang w:val="en-US"/>
+        </w:rPr>
+        <w:t xml:space="preserve"> </w:t>
+      </w:r>
+      <w:proofErr w:type="spellStart"/>
+      <w:r>
+        <w:rPr>
+          <w:lang w:val="en-US"/>
+        </w:rPr>
+        <w:t>giao</w:t>
+      </w:r>
+      <w:proofErr w:type="spellEnd"/>
+      <w:r>
+        <w:rPr>
+          <w:lang w:val="en-US"/>
+        </w:rPr>
+        <w:t xml:space="preserve"> </w:t>
+      </w:r>
+      <w:proofErr w:type="spellStart"/>
+      <w:r>
+        <w:rPr>
+          <w:lang w:val="en-US"/>
+        </w:rPr>
+        <w:t>diện</w:t>
+      </w:r>
+      <w:proofErr w:type="spellEnd"/>
+      <w:r>
+        <w:rPr>
+          <w:lang w:val="en-US"/>
+        </w:rPr>
+        <w:t>.</w:t>
+      </w:r>
+    </w:p>
+    <w:p>
+      <w:pPr>
+        <w:pStyle w:val="Heading1"/>
+        <w:tabs>
+          <w:tab w:val="left" w:pos="620"/>
+        </w:tabs>
+        <w:ind w:left="122"/>
+        <w:rPr>
+          <w:lang w:val="en-US"/>
+        </w:rPr>
+      </w:pPr>
+    </w:p>
+    <w:p>
+      <w:pPr>
+        <w:pStyle w:val="Heading1"/>
+        <w:tabs>
+          <w:tab w:val="left" w:pos="620"/>
+        </w:tabs>
+        <w:ind w:left="614"/>
+        <w:rPr>
+          <w:lang w:val="en-US"/>
+        </w:rPr>
+      </w:pPr>
+      <w:r>
+        <w:rPr>
+          <w:noProof/>
+          <w:lang w:val="en-US"/>
+        </w:rPr>
+        <w:drawing>
+          <wp:inline distT="0" distB="0" distL="0" distR="0" wp14:anchorId="5F789D4A" wp14:editId="4E2C46C5">
+            <wp:extent cx="5827594" cy="3478530"/>
+            <wp:effectExtent l="0" t="0" r="1905" b="7620"/>
+            <wp:docPr id="1861098751" name="Picture 1"/>
+            <wp:cNvGraphicFramePr>
+              <a:graphicFrameLocks xmlns:a="http://schemas.openxmlformats.org/drawingml/2006/main" noChangeAspect="1"/>
+            </wp:cNvGraphicFramePr>
+            <a:graphic xmlns:a="http://schemas.openxmlformats.org/drawingml/2006/main">
+              <a:graphicData uri="http://schemas.openxmlformats.org/drawingml/2006/picture">
+                <pic:pic xmlns:pic="http://schemas.openxmlformats.org/drawingml/2006/picture">
+                  <pic:nvPicPr>
+                    <pic:cNvPr id="1861098751" name="Picture 1861098751"/>
+                    <pic:cNvPicPr/>
+                  </pic:nvPicPr>
+                  <pic:blipFill>
+                    <a:blip r:embed="rId15">
+                      <a:extLst>
+                        <a:ext uri="{28A0092B-C50C-407E-A947-70E740481C1C}">
+                          <a14:useLocalDpi xmlns:a14="http://schemas.microsoft.com/office/drawing/2010/main" val="0"/>
+                        </a:ext>
+                      </a:extLst>
+                    </a:blip>
+                    <a:stretch>
+                      <a:fillRect/>
+                    </a:stretch>
+                  </pic:blipFill>
+                  <pic:spPr>
+                    <a:xfrm>
+                      <a:off x="0" y="0"/>
+                      <a:ext cx="5835920" cy="3483500"/>
+                    </a:xfrm>
+                    <a:prstGeom prst="rect">
+                      <a:avLst/>
+                    </a:prstGeom>
+                  </pic:spPr>
+                </pic:pic>
+              </a:graphicData>
+            </a:graphic>
+          </wp:inline>
+        </w:drawing>
+      </w:r>
+    </w:p>
+    <w:p>
+      <w:pPr>
+        <w:pStyle w:val="Heading1"/>
+        <w:tabs>
+          <w:tab w:val="left" w:pos="620"/>
+        </w:tabs>
+        <w:ind w:left="614"/>
+        <w:rPr>
+          <w:lang w:val="en-US"/>
+        </w:rPr>
+      </w:pPr>
+    </w:p>
+    <w:p>
+      <w:pPr>
+        <w:pStyle w:val="Heading1"/>
+        <w:tabs>
+          <w:tab w:val="left" w:pos="620"/>
+        </w:tabs>
+        <w:ind w:left="614"/>
+        <w:jc w:val="center"/>
+        <w:rPr>
+          <w:lang w:val="en-US"/>
+        </w:rPr>
+      </w:pPr>
+      <w:r>
+        <w:rPr>
+          <w:noProof/>
+          <w:lang w:val="en-US"/>
+        </w:rPr>
+        <w:drawing>
+          <wp:inline distT="0" distB="0" distL="0" distR="0" wp14:anchorId="45120473" wp14:editId="704BD51E">
+            <wp:extent cx="5814629" cy="3848986"/>
+            <wp:effectExtent l="0" t="0" r="0" b="0"/>
+            <wp:docPr id="1306974925" name="Picture 3"/>
+            <wp:cNvGraphicFramePr>
+              <a:graphicFrameLocks xmlns:a="http://schemas.openxmlformats.org/drawingml/2006/main" noChangeAspect="1"/>
+            </wp:cNvGraphicFramePr>
+            <a:graphic xmlns:a="http://schemas.openxmlformats.org/drawingml/2006/main">
+              <a:graphicData uri="http://schemas.openxmlformats.org/drawingml/2006/picture">
+                <pic:pic xmlns:pic="http://schemas.openxmlformats.org/drawingml/2006/picture">
+                  <pic:nvPicPr>
+                    <pic:cNvPr id="1306974925" name="Picture 1306974925"/>
+                    <pic:cNvPicPr/>
+                  </pic:nvPicPr>
+                  <pic:blipFill>
+                    <a:blip r:embed="rId16">
+                      <a:extLst>
+                        <a:ext uri="{28A0092B-C50C-407E-A947-70E740481C1C}">
+                          <a14:useLocalDpi xmlns:a14="http://schemas.microsoft.com/office/drawing/2010/main" val="0"/>
+                        </a:ext>
+                      </a:extLst>
+                    </a:blip>
+                    <a:stretch>
+                      <a:fillRect/>
+                    </a:stretch>
+                  </pic:blipFill>
+                  <pic:spPr>
+                    <a:xfrm>
+                      <a:off x="0" y="0"/>
+                      <a:ext cx="5832060" cy="3860524"/>
+                    </a:xfrm>
+                    <a:prstGeom prst="rect">
+                      <a:avLst/>
+                    </a:prstGeom>
+                  </pic:spPr>
+                </pic:pic>
+              </a:graphicData>
+            </a:graphic>
+          </wp:inline>
+        </w:drawing>
+      </w:r>
+    </w:p>
+    <w:p>
+      <w:pPr>
+        <w:pStyle w:val="Heading1"/>
+        <w:tabs>
+          <w:tab w:val="left" w:pos="620"/>
+        </w:tabs>
+        <w:ind w:left="122"/>
+        <w:rPr>
+          <w:lang w:val="en-US"/>
+        </w:rPr>
+      </w:pPr>
+    </w:p>
+    <w:p>
+      <w:pPr>
+        <w:pStyle w:val="Heading1"/>
+        <w:numPr>
+          <w:ilvl w:val="1"/>
+          <w:numId w:val="2"/>
+        </w:numPr>
+        <w:tabs>
+          <w:tab w:val="left" w:pos="620"/>
+        </w:tabs>
+        <w:rPr>
+          <w:lang w:val="en-US"/>
+        </w:rPr>
+      </w:pPr>
+      <w:proofErr w:type="spellStart"/>
+      <w:r>
+        <w:rPr>
+          <w:lang w:val="en-US"/>
+        </w:rPr>
         <w:t>Biểu</w:t>
       </w:r>
       <w:proofErr w:type="spellEnd"/>
@@ -34058,6 +34682,7 @@
           <w:noProof/>
           <w:lang w:val="en-US"/>
         </w:rPr>
+        <w:lastRenderedPageBreak/>
         <w:drawing>
           <wp:inline distT="0" distB="0" distL="0" distR="0" wp14:anchorId="19554438" wp14:editId="6D96102C">
             <wp:extent cx="6191250" cy="5820410"/>
@@ -34074,7 +34699,7 @@
                     <pic:cNvPicPr/>
                   </pic:nvPicPr>
                   <pic:blipFill>
-                    <a:blip r:embed="rId14"/>
+                    <a:blip r:embed="rId17"/>
                     <a:stretch>
                       <a:fillRect/>
                     </a:stretch>
@@ -34254,557 +34879,169 @@
     </w:p>
     <w:p>
       <w:pPr>
-        <w:pStyle w:val="ListParagraph"/>
-        <w:numPr>
-          <w:ilvl w:val="1"/>
-          <w:numId w:val="2"/>
-        </w:numPr>
-        <w:rPr>
-          <w:b/>
-          <w:bCs/>
+        <w:rPr>
           <w:sz w:val="28"/>
           <w:szCs w:val="28"/>
           <w:lang w:val="en-US"/>
         </w:rPr>
       </w:pPr>
-      <w:proofErr w:type="spellStart"/>
-      <w:r>
-        <w:rPr>
-          <w:b/>
-          <w:bCs/>
+    </w:p>
+    <w:p>
+      <w:pPr>
+        <w:rPr>
           <w:sz w:val="28"/>
           <w:szCs w:val="28"/>
           <w:lang w:val="en-US"/>
         </w:rPr>
-        <w:t>Biểu</w:t>
-      </w:r>
-      <w:proofErr w:type="spellEnd"/>
-      <w:r>
-        <w:rPr>
-          <w:b/>
-          <w:bCs/>
+      </w:pPr>
+      <w:proofErr w:type="spellStart"/>
+      <w:r>
+        <w:rPr>
           <w:sz w:val="28"/>
           <w:szCs w:val="28"/>
           <w:lang w:val="en-US"/>
         </w:rPr>
-        <w:t xml:space="preserve"> </w:t>
-      </w:r>
-      <w:proofErr w:type="spellStart"/>
-      <w:r>
-        <w:rPr>
-          <w:b/>
-          <w:bCs/>
+        <w:t>Biểu</w:t>
+      </w:r>
+      <w:proofErr w:type="spellEnd"/>
+      <w:r>
+        <w:rPr>
           <w:sz w:val="28"/>
           <w:szCs w:val="28"/>
           <w:lang w:val="en-US"/>
         </w:rPr>
-        <w:t>đồ</w:t>
-      </w:r>
-      <w:proofErr w:type="spellEnd"/>
-      <w:r>
-        <w:rPr>
-          <w:b/>
-          <w:bCs/>
+        <w:t xml:space="preserve"> </w:t>
+      </w:r>
+      <w:proofErr w:type="spellStart"/>
+      <w:r>
+        <w:rPr>
           <w:sz w:val="28"/>
           <w:szCs w:val="28"/>
           <w:lang w:val="en-US"/>
         </w:rPr>
-        <w:t xml:space="preserve"> </w:t>
-      </w:r>
-      <w:proofErr w:type="spellStart"/>
-      <w:r>
-        <w:rPr>
-          <w:b/>
-          <w:bCs/>
+        <w:t>đồ</w:t>
+      </w:r>
+      <w:proofErr w:type="spellEnd"/>
+      <w:r>
+        <w:rPr>
           <w:sz w:val="28"/>
           <w:szCs w:val="28"/>
           <w:lang w:val="en-US"/>
         </w:rPr>
-        <w:t>lớp</w:t>
-      </w:r>
-      <w:proofErr w:type="spellEnd"/>
-      <w:r>
-        <w:rPr>
-          <w:b/>
-          <w:bCs/>
+        <w:t xml:space="preserve"> </w:t>
+      </w:r>
+      <w:proofErr w:type="spellStart"/>
+      <w:r>
+        <w:rPr>
           <w:sz w:val="28"/>
           <w:szCs w:val="28"/>
           <w:lang w:val="en-US"/>
         </w:rPr>
+        <w:t>trạng</w:t>
+      </w:r>
+      <w:proofErr w:type="spellEnd"/>
+      <w:r>
+        <w:rPr>
+          <w:sz w:val="28"/>
+          <w:szCs w:val="28"/>
+          <w:lang w:val="en-US"/>
+        </w:rPr>
+        <w:t xml:space="preserve"> </w:t>
+      </w:r>
+      <w:proofErr w:type="spellStart"/>
+      <w:r>
+        <w:rPr>
+          <w:sz w:val="28"/>
+          <w:szCs w:val="28"/>
+          <w:lang w:val="en-US"/>
+        </w:rPr>
+        <w:t>thái</w:t>
+      </w:r>
+      <w:proofErr w:type="spellEnd"/>
+      <w:r>
+        <w:rPr>
+          <w:sz w:val="28"/>
+          <w:szCs w:val="28"/>
+          <w:lang w:val="en-US"/>
+        </w:rPr>
         <w:t xml:space="preserve"> </w:t>
       </w:r>
     </w:p>
     <w:p>
       <w:pPr>
-        <w:ind w:left="122"/>
-        <w:rPr>
-          <w:b/>
-          <w:bCs/>
-          <w:noProof/>
+        <w:rPr>
           <w:sz w:val="28"/>
           <w:szCs w:val="28"/>
           <w:lang w:val="en-US"/>
         </w:rPr>
       </w:pPr>
-      <w:r>
-        <w:rPr>
-          <w:b/>
-          <w:bCs/>
-          <w:noProof/>
+    </w:p>
+    <w:p>
+      <w:pPr>
+        <w:rPr>
           <w:sz w:val="28"/>
           <w:szCs w:val="28"/>
           <w:lang w:val="en-US"/>
         </w:rPr>
+      </w:pPr>
+    </w:p>
+    <w:p>
+      <w:pPr>
+        <w:rPr>
+          <w:sz w:val="28"/>
+          <w:szCs w:val="28"/>
+          <w:lang w:val="en-US"/>
+        </w:rPr>
+      </w:pPr>
+      <w:proofErr w:type="spellStart"/>
+      <w:r>
+        <w:rPr>
+          <w:sz w:val="28"/>
+          <w:szCs w:val="28"/>
+          <w:lang w:val="en-US"/>
+        </w:rPr>
+        <w:t>Đặt</w:t>
+      </w:r>
+      <w:proofErr w:type="spellEnd"/>
+      <w:r>
+        <w:rPr>
+          <w:sz w:val="28"/>
+          <w:szCs w:val="28"/>
+          <w:lang w:val="en-US"/>
+        </w:rPr>
+        <w:t xml:space="preserve"> phòng </w:t>
+      </w:r>
+    </w:p>
+    <w:p>
+      <w:pPr>
+        <w:rPr>
+          <w:sz w:val="28"/>
+          <w:szCs w:val="28"/>
+          <w:lang w:val="en-US"/>
+        </w:rPr>
+      </w:pPr>
+    </w:p>
+    <w:p>
+      <w:pPr>
+        <w:jc w:val="center"/>
+        <w:rPr>
+          <w:sz w:val="28"/>
+          <w:szCs w:val="28"/>
+          <w:lang w:val="en-US"/>
+        </w:rPr>
+      </w:pPr>
+      <w:r>
+        <w:rPr>
+          <w:noProof/>
+          <w:sz w:val="28"/>
+          <w:szCs w:val="28"/>
+          <w:lang w:val="en-US"/>
+        </w:rPr>
         <w:lastRenderedPageBreak/>
         <w:drawing>
-          <wp:inline distT="0" distB="0" distL="0" distR="0" wp14:anchorId="46722F02" wp14:editId="35689DC6">
-            <wp:extent cx="6191250" cy="5831840"/>
-            <wp:effectExtent l="0" t="0" r="0" b="0"/>
-            <wp:docPr id="790483999" name="Picture 1"/>
-            <wp:cNvGraphicFramePr>
-              <a:graphicFrameLocks xmlns:a="http://schemas.openxmlformats.org/drawingml/2006/main" noChangeAspect="1"/>
-            </wp:cNvGraphicFramePr>
-            <a:graphic xmlns:a="http://schemas.openxmlformats.org/drawingml/2006/main">
-              <a:graphicData uri="http://schemas.openxmlformats.org/drawingml/2006/picture">
-                <pic:pic xmlns:pic="http://schemas.openxmlformats.org/drawingml/2006/picture">
-                  <pic:nvPicPr>
-                    <pic:cNvPr id="790483999" name=""/>
-                    <pic:cNvPicPr/>
-                  </pic:nvPicPr>
-                  <pic:blipFill>
-                    <a:blip r:embed="rId15"/>
-                    <a:stretch>
-                      <a:fillRect/>
-                    </a:stretch>
-                  </pic:blipFill>
-                  <pic:spPr>
-                    <a:xfrm>
-                      <a:off x="0" y="0"/>
-                      <a:ext cx="6191250" cy="5831840"/>
-                    </a:xfrm>
-                    <a:prstGeom prst="rect">
-                      <a:avLst/>
-                    </a:prstGeom>
-                  </pic:spPr>
-                </pic:pic>
-              </a:graphicData>
-            </a:graphic>
-          </wp:inline>
-        </w:drawing>
-      </w:r>
-    </w:p>
-    <w:p>
-      <w:pPr>
-        <w:rPr>
-          <w:b/>
-          <w:bCs/>
-          <w:noProof/>
-          <w:sz w:val="28"/>
-          <w:szCs w:val="28"/>
-          <w:lang w:val="en-US"/>
-        </w:rPr>
-      </w:pPr>
-    </w:p>
-    <w:p>
-      <w:pPr>
-        <w:jc w:val="center"/>
-        <w:rPr>
-          <w:sz w:val="28"/>
-          <w:szCs w:val="28"/>
-          <w:lang w:val="en-US"/>
-        </w:rPr>
-      </w:pPr>
-      <w:proofErr w:type="spellStart"/>
-      <w:r>
-        <w:rPr>
-          <w:sz w:val="28"/>
-          <w:szCs w:val="28"/>
-          <w:lang w:val="en-US"/>
-        </w:rPr>
-        <w:t>Hình</w:t>
-      </w:r>
-      <w:proofErr w:type="spellEnd"/>
-      <w:r>
-        <w:rPr>
-          <w:sz w:val="28"/>
-          <w:szCs w:val="28"/>
-          <w:lang w:val="en-US"/>
-        </w:rPr>
-        <w:t xml:space="preserve"> 8: </w:t>
-      </w:r>
-      <w:proofErr w:type="spellStart"/>
-      <w:r>
-        <w:rPr>
-          <w:sz w:val="28"/>
-          <w:szCs w:val="28"/>
-          <w:lang w:val="en-US"/>
-        </w:rPr>
-        <w:t>Biểu</w:t>
-      </w:r>
-      <w:proofErr w:type="spellEnd"/>
-      <w:r>
-        <w:rPr>
-          <w:sz w:val="28"/>
-          <w:szCs w:val="28"/>
-          <w:lang w:val="en-US"/>
-        </w:rPr>
-        <w:t xml:space="preserve"> </w:t>
-      </w:r>
-      <w:proofErr w:type="spellStart"/>
-      <w:r>
-        <w:rPr>
-          <w:sz w:val="28"/>
-          <w:szCs w:val="28"/>
-          <w:lang w:val="en-US"/>
-        </w:rPr>
-        <w:t>đồ</w:t>
-      </w:r>
-      <w:proofErr w:type="spellEnd"/>
-      <w:r>
-        <w:rPr>
-          <w:sz w:val="28"/>
-          <w:szCs w:val="28"/>
-          <w:lang w:val="en-US"/>
-        </w:rPr>
-        <w:t xml:space="preserve"> </w:t>
-      </w:r>
-      <w:proofErr w:type="spellStart"/>
-      <w:r>
-        <w:rPr>
-          <w:sz w:val="28"/>
-          <w:szCs w:val="28"/>
-          <w:lang w:val="en-US"/>
-        </w:rPr>
-        <w:t>thể</w:t>
-      </w:r>
-      <w:proofErr w:type="spellEnd"/>
-      <w:r>
-        <w:rPr>
-          <w:sz w:val="28"/>
-          <w:szCs w:val="28"/>
-          <w:lang w:val="en-US"/>
-        </w:rPr>
-        <w:t xml:space="preserve"> </w:t>
-      </w:r>
-      <w:proofErr w:type="spellStart"/>
-      <w:r>
-        <w:rPr>
-          <w:sz w:val="28"/>
-          <w:szCs w:val="28"/>
-          <w:lang w:val="en-US"/>
-        </w:rPr>
-        <w:t>hiện</w:t>
-      </w:r>
-      <w:proofErr w:type="spellEnd"/>
-      <w:r>
-        <w:rPr>
-          <w:sz w:val="28"/>
-          <w:szCs w:val="28"/>
-          <w:lang w:val="en-US"/>
-        </w:rPr>
-        <w:t xml:space="preserve"> </w:t>
-      </w:r>
-      <w:proofErr w:type="spellStart"/>
-      <w:r>
-        <w:rPr>
-          <w:sz w:val="28"/>
-          <w:szCs w:val="28"/>
-          <w:lang w:val="en-US"/>
-        </w:rPr>
-        <w:t>quan</w:t>
-      </w:r>
-      <w:proofErr w:type="spellEnd"/>
-      <w:r>
-        <w:rPr>
-          <w:sz w:val="28"/>
-          <w:szCs w:val="28"/>
-          <w:lang w:val="en-US"/>
-        </w:rPr>
-        <w:t xml:space="preserve"> </w:t>
-      </w:r>
-      <w:proofErr w:type="spellStart"/>
-      <w:r>
-        <w:rPr>
-          <w:sz w:val="28"/>
-          <w:szCs w:val="28"/>
-          <w:lang w:val="en-US"/>
-        </w:rPr>
-        <w:t>hệ</w:t>
-      </w:r>
-      <w:proofErr w:type="spellEnd"/>
-      <w:r>
-        <w:rPr>
-          <w:sz w:val="28"/>
-          <w:szCs w:val="28"/>
-          <w:lang w:val="en-US"/>
-        </w:rPr>
-        <w:t xml:space="preserve"> </w:t>
-      </w:r>
-      <w:proofErr w:type="spellStart"/>
-      <w:r>
-        <w:rPr>
-          <w:sz w:val="28"/>
-          <w:szCs w:val="28"/>
-          <w:lang w:val="en-US"/>
-        </w:rPr>
-        <w:t>giữa</w:t>
-      </w:r>
-      <w:proofErr w:type="spellEnd"/>
-      <w:r>
-        <w:rPr>
-          <w:sz w:val="28"/>
-          <w:szCs w:val="28"/>
-          <w:lang w:val="en-US"/>
-        </w:rPr>
-        <w:t xml:space="preserve"> </w:t>
-      </w:r>
-      <w:proofErr w:type="spellStart"/>
-      <w:r>
-        <w:rPr>
-          <w:sz w:val="28"/>
-          <w:szCs w:val="28"/>
-          <w:lang w:val="en-US"/>
-        </w:rPr>
-        <w:t>các</w:t>
-      </w:r>
-      <w:proofErr w:type="spellEnd"/>
-      <w:r>
-        <w:rPr>
-          <w:sz w:val="28"/>
-          <w:szCs w:val="28"/>
-          <w:lang w:val="en-US"/>
-        </w:rPr>
-        <w:t xml:space="preserve"> </w:t>
-      </w:r>
-      <w:proofErr w:type="spellStart"/>
-      <w:r>
-        <w:rPr>
-          <w:sz w:val="28"/>
-          <w:szCs w:val="28"/>
-          <w:lang w:val="en-US"/>
-        </w:rPr>
-        <w:t>lớp</w:t>
-      </w:r>
-      <w:proofErr w:type="spellEnd"/>
-      <w:r>
-        <w:rPr>
-          <w:sz w:val="28"/>
-          <w:szCs w:val="28"/>
-          <w:lang w:val="en-US"/>
-        </w:rPr>
-        <w:t xml:space="preserve"> </w:t>
-      </w:r>
-      <w:proofErr w:type="spellStart"/>
-      <w:r>
-        <w:rPr>
-          <w:sz w:val="28"/>
-          <w:szCs w:val="28"/>
-          <w:lang w:val="en-US"/>
-        </w:rPr>
-        <w:t>lớn</w:t>
-      </w:r>
-      <w:proofErr w:type="spellEnd"/>
-      <w:r>
-        <w:rPr>
-          <w:sz w:val="28"/>
-          <w:szCs w:val="28"/>
-          <w:lang w:val="en-US"/>
-        </w:rPr>
-        <w:t xml:space="preserve"> </w:t>
-      </w:r>
-      <w:proofErr w:type="spellStart"/>
-      <w:r>
-        <w:rPr>
-          <w:sz w:val="28"/>
-          <w:szCs w:val="28"/>
-          <w:lang w:val="en-US"/>
-        </w:rPr>
-        <w:t>nhỏ</w:t>
-      </w:r>
-      <w:proofErr w:type="spellEnd"/>
-    </w:p>
-    <w:p>
-      <w:pPr>
-        <w:jc w:val="center"/>
-        <w:rPr>
-          <w:sz w:val="28"/>
-          <w:szCs w:val="28"/>
-          <w:lang w:val="en-US"/>
-        </w:rPr>
-      </w:pPr>
-    </w:p>
-    <w:p>
-      <w:pPr>
-        <w:rPr>
-          <w:sz w:val="28"/>
-          <w:szCs w:val="28"/>
-          <w:lang w:val="en-US"/>
-        </w:rPr>
-      </w:pPr>
-      <w:proofErr w:type="spellStart"/>
-      <w:r>
-        <w:rPr>
-          <w:sz w:val="28"/>
-          <w:szCs w:val="28"/>
-          <w:lang w:val="en-US"/>
-        </w:rPr>
-        <w:t>Biểu</w:t>
-      </w:r>
-      <w:proofErr w:type="spellEnd"/>
-      <w:r>
-        <w:rPr>
-          <w:sz w:val="28"/>
-          <w:szCs w:val="28"/>
-          <w:lang w:val="en-US"/>
-        </w:rPr>
-        <w:t xml:space="preserve"> </w:t>
-      </w:r>
-      <w:proofErr w:type="spellStart"/>
-      <w:r>
-        <w:rPr>
-          <w:sz w:val="28"/>
-          <w:szCs w:val="28"/>
-          <w:lang w:val="en-US"/>
-        </w:rPr>
-        <w:t>đồ</w:t>
-      </w:r>
-      <w:proofErr w:type="spellEnd"/>
-      <w:r>
-        <w:rPr>
-          <w:sz w:val="28"/>
-          <w:szCs w:val="28"/>
-          <w:lang w:val="en-US"/>
-        </w:rPr>
-        <w:t xml:space="preserve"> </w:t>
-      </w:r>
-      <w:proofErr w:type="spellStart"/>
-      <w:r>
-        <w:rPr>
-          <w:sz w:val="28"/>
-          <w:szCs w:val="28"/>
-          <w:lang w:val="en-US"/>
-        </w:rPr>
-        <w:t>trạng</w:t>
-      </w:r>
-      <w:proofErr w:type="spellEnd"/>
-      <w:r>
-        <w:rPr>
-          <w:sz w:val="28"/>
-          <w:szCs w:val="28"/>
-          <w:lang w:val="en-US"/>
-        </w:rPr>
-        <w:t xml:space="preserve"> </w:t>
-      </w:r>
-      <w:proofErr w:type="spellStart"/>
-      <w:r>
-        <w:rPr>
-          <w:sz w:val="28"/>
-          <w:szCs w:val="28"/>
-          <w:lang w:val="en-US"/>
-        </w:rPr>
-        <w:t>thái</w:t>
-      </w:r>
-      <w:proofErr w:type="spellEnd"/>
-      <w:r>
-        <w:rPr>
-          <w:sz w:val="28"/>
-          <w:szCs w:val="28"/>
-          <w:lang w:val="en-US"/>
-        </w:rPr>
-        <w:t xml:space="preserve"> </w:t>
-      </w:r>
-    </w:p>
-    <w:p>
-      <w:pPr>
-        <w:rPr>
-          <w:sz w:val="28"/>
-          <w:szCs w:val="28"/>
-          <w:lang w:val="en-US"/>
-        </w:rPr>
-      </w:pPr>
-    </w:p>
-    <w:p>
-      <w:pPr>
-        <w:rPr>
-          <w:sz w:val="28"/>
-          <w:szCs w:val="28"/>
-          <w:lang w:val="en-US"/>
-        </w:rPr>
-      </w:pPr>
-    </w:p>
-    <w:p>
-      <w:pPr>
-        <w:rPr>
-          <w:sz w:val="28"/>
-          <w:szCs w:val="28"/>
-          <w:lang w:val="en-US"/>
-        </w:rPr>
-      </w:pPr>
-      <w:proofErr w:type="spellStart"/>
-      <w:r>
-        <w:rPr>
-          <w:sz w:val="28"/>
-          <w:szCs w:val="28"/>
-          <w:lang w:val="en-US"/>
-        </w:rPr>
-        <w:t>Đặt</w:t>
-      </w:r>
-      <w:proofErr w:type="spellEnd"/>
-      <w:r>
-        <w:rPr>
-          <w:sz w:val="28"/>
-          <w:szCs w:val="28"/>
-          <w:lang w:val="en-US"/>
-        </w:rPr>
-        <w:t xml:space="preserve"> </w:t>
-      </w:r>
-      <w:proofErr w:type="spellStart"/>
-      <w:r>
-        <w:rPr>
-          <w:sz w:val="28"/>
-          <w:szCs w:val="28"/>
-          <w:lang w:val="en-US"/>
-        </w:rPr>
-        <w:t>phòng</w:t>
-      </w:r>
-      <w:proofErr w:type="spellEnd"/>
-      <w:r>
-        <w:rPr>
-          <w:sz w:val="28"/>
-          <w:szCs w:val="28"/>
-          <w:lang w:val="en-US"/>
-        </w:rPr>
-        <w:t xml:space="preserve"> </w:t>
-      </w:r>
-    </w:p>
-    <w:p>
-      <w:pPr>
-        <w:rPr>
-          <w:sz w:val="28"/>
-          <w:szCs w:val="28"/>
-          <w:lang w:val="en-US"/>
-        </w:rPr>
-      </w:pPr>
-    </w:p>
-    <w:p>
-      <w:pPr>
-        <w:rPr>
-          <w:sz w:val="28"/>
-          <w:szCs w:val="28"/>
-          <w:lang w:val="en-US"/>
-        </w:rPr>
-      </w:pPr>
-      <w:r>
-        <w:rPr>
-          <w:sz w:val="28"/>
-          <w:szCs w:val="28"/>
-          <w:lang w:val="en-US"/>
-        </w:rPr>
-        <w:lastRenderedPageBreak/>
-        <w:drawing>
-          <wp:inline distT="0" distB="0" distL="0" distR="0" wp14:anchorId="0FA23EB2" wp14:editId="44612001">
-            <wp:extent cx="6191250" cy="6429375"/>
-            <wp:effectExtent l="0" t="0" r="0" b="9525"/>
+          <wp:inline distT="0" distB="0" distL="0" distR="0" wp14:anchorId="0FA23EB2" wp14:editId="2B6CD5F8">
+            <wp:extent cx="5868538" cy="6094251"/>
+            <wp:effectExtent l="0" t="0" r="0" b="1905"/>
             <wp:docPr id="725249562" name="Picture 1"/>
             <wp:cNvGraphicFramePr>
               <a:graphicFrameLocks xmlns:a="http://schemas.openxmlformats.org/drawingml/2006/main" noChangeAspect="1"/>
@@ -34817,7 +35054,7 @@
                     <pic:cNvPicPr/>
                   </pic:nvPicPr>
                   <pic:blipFill>
-                    <a:blip r:embed="rId16"/>
+                    <a:blip r:embed="rId18"/>
                     <a:stretch>
                       <a:fillRect/>
                     </a:stretch>
@@ -34825,7 +35062,7 @@
                   <pic:spPr>
                     <a:xfrm>
                       <a:off x="0" y="0"/>
-                      <a:ext cx="6191250" cy="6429375"/>
+                      <a:ext cx="5874155" cy="6100085"/>
                     </a:xfrm>
                     <a:prstGeom prst="rect">
                       <a:avLst/>
@@ -34855,133 +35092,36 @@
           <w:lang w:val="en-US"/>
         </w:rPr>
       </w:pPr>
+      <w:r>
+        <w:rPr>
+          <w:sz w:val="28"/>
+          <w:szCs w:val="28"/>
+          <w:lang w:val="en-US"/>
+        </w:rPr>
+        <w:t xml:space="preserve">Login </w:t>
+      </w:r>
     </w:p>
     <w:p>
       <w:pPr>
+        <w:jc w:val="center"/>
         <w:rPr>
           <w:sz w:val="28"/>
           <w:szCs w:val="28"/>
           <w:lang w:val="en-US"/>
         </w:rPr>
       </w:pPr>
-    </w:p>
-    <w:p>
-      <w:pPr>
-        <w:rPr>
+      <w:r>
+        <w:rPr>
+          <w:noProof/>
           <w:sz w:val="28"/>
           <w:szCs w:val="28"/>
           <w:lang w:val="en-US"/>
         </w:rPr>
-      </w:pPr>
-    </w:p>
-    <w:p>
-      <w:pPr>
-        <w:rPr>
-          <w:sz w:val="28"/>
-          <w:szCs w:val="28"/>
-          <w:lang w:val="en-US"/>
-        </w:rPr>
-      </w:pPr>
-    </w:p>
-    <w:p>
-      <w:pPr>
-        <w:rPr>
-          <w:sz w:val="28"/>
-          <w:szCs w:val="28"/>
-          <w:lang w:val="en-US"/>
-        </w:rPr>
-      </w:pPr>
-    </w:p>
-    <w:p>
-      <w:pPr>
-        <w:rPr>
-          <w:sz w:val="28"/>
-          <w:szCs w:val="28"/>
-          <w:lang w:val="en-US"/>
-        </w:rPr>
-      </w:pPr>
-    </w:p>
-    <w:p>
-      <w:pPr>
-        <w:rPr>
-          <w:sz w:val="28"/>
-          <w:szCs w:val="28"/>
-          <w:lang w:val="en-US"/>
-        </w:rPr>
-      </w:pPr>
-    </w:p>
-    <w:p>
-      <w:pPr>
-        <w:rPr>
-          <w:sz w:val="28"/>
-          <w:szCs w:val="28"/>
-          <w:lang w:val="en-US"/>
-        </w:rPr>
-      </w:pPr>
-    </w:p>
-    <w:p>
-      <w:pPr>
-        <w:rPr>
-          <w:sz w:val="28"/>
-          <w:szCs w:val="28"/>
-          <w:lang w:val="en-US"/>
-        </w:rPr>
-      </w:pPr>
-    </w:p>
-    <w:p>
-      <w:pPr>
-        <w:rPr>
-          <w:sz w:val="28"/>
-          <w:szCs w:val="28"/>
-          <w:lang w:val="en-US"/>
-        </w:rPr>
-      </w:pPr>
-    </w:p>
-    <w:p>
-      <w:pPr>
-        <w:rPr>
-          <w:sz w:val="28"/>
-          <w:szCs w:val="28"/>
-          <w:lang w:val="en-US"/>
-        </w:rPr>
-      </w:pPr>
-    </w:p>
-    <w:p>
-      <w:pPr>
-        <w:rPr>
-          <w:sz w:val="28"/>
-          <w:szCs w:val="28"/>
-          <w:lang w:val="en-US"/>
-        </w:rPr>
-      </w:pPr>
-      <w:r>
-        <w:rPr>
-          <w:sz w:val="28"/>
-          <w:szCs w:val="28"/>
-          <w:lang w:val="en-US"/>
-        </w:rPr>
-        <w:t xml:space="preserve">Login </w:t>
-      </w:r>
-    </w:p>
-    <w:p>
-      <w:pPr>
-        <w:rPr>
-          <w:sz w:val="28"/>
-          <w:szCs w:val="28"/>
-          <w:lang w:val="en-US"/>
-        </w:rPr>
-      </w:pPr>
-      <w:r>
-        <w:rPr>
-          <w:sz w:val="28"/>
-          <w:szCs w:val="28"/>
-          <w:lang w:val="en-US"/>
-        </w:rPr>
         <w:lastRenderedPageBreak/>
         <w:drawing>
-          <wp:inline distT="0" distB="0" distL="0" distR="0" wp14:anchorId="5989E48D" wp14:editId="7B41BBCA">
-            <wp:extent cx="6191250" cy="6318885"/>
-            <wp:effectExtent l="0" t="0" r="0" b="5715"/>
+          <wp:inline distT="0" distB="0" distL="0" distR="0" wp14:anchorId="5989E48D" wp14:editId="2252D9E3">
+            <wp:extent cx="5554639" cy="5669150"/>
+            <wp:effectExtent l="0" t="0" r="8255" b="8255"/>
             <wp:docPr id="1506792874" name="Picture 1"/>
             <wp:cNvGraphicFramePr>
               <a:graphicFrameLocks xmlns:a="http://schemas.openxmlformats.org/drawingml/2006/main" noChangeAspect="1"/>
@@ -34994,7 +35134,7 @@
                     <pic:cNvPicPr/>
                   </pic:nvPicPr>
                   <pic:blipFill>
-                    <a:blip r:embed="rId17"/>
+                    <a:blip r:embed="rId19"/>
                     <a:stretch>
                       <a:fillRect/>
                     </a:stretch>
@@ -35002,7 +35142,7 @@
                   <pic:spPr>
                     <a:xfrm>
                       <a:off x="0" y="0"/>
-                      <a:ext cx="6191250" cy="6318885"/>
+                      <a:ext cx="5565631" cy="5680369"/>
                     </a:xfrm>
                     <a:prstGeom prst="rect">
                       <a:avLst/>
@@ -35059,109 +35199,36 @@
           <w:lang w:val="en-US"/>
         </w:rPr>
       </w:pPr>
-    </w:p>
-    <w:p>
-      <w:pPr>
+      <w:r>
         <w:rPr>
           <w:sz w:val="28"/>
           <w:szCs w:val="28"/>
           <w:lang w:val="en-US"/>
         </w:rPr>
-      </w:pPr>
-    </w:p>
-    <w:p>
-      <w:pPr>
+        <w:t xml:space="preserve">Trang </w:t>
+      </w:r>
+      <w:proofErr w:type="spellStart"/>
+      <w:r>
         <w:rPr>
           <w:sz w:val="28"/>
           <w:szCs w:val="28"/>
           <w:lang w:val="en-US"/>
         </w:rPr>
-      </w:pPr>
-    </w:p>
-    <w:p>
-      <w:pPr>
+        <w:t>chủ</w:t>
+      </w:r>
+      <w:proofErr w:type="spellEnd"/>
+      <w:r>
         <w:rPr>
           <w:sz w:val="28"/>
           <w:szCs w:val="28"/>
           <w:lang w:val="en-US"/>
         </w:rPr>
-      </w:pPr>
-    </w:p>
-    <w:p>
-      <w:pPr>
-        <w:rPr>
-          <w:sz w:val="28"/>
-          <w:szCs w:val="28"/>
-          <w:lang w:val="en-US"/>
-        </w:rPr>
-      </w:pPr>
-    </w:p>
-    <w:p>
-      <w:pPr>
-        <w:rPr>
-          <w:sz w:val="28"/>
-          <w:szCs w:val="28"/>
-          <w:lang w:val="en-US"/>
-        </w:rPr>
-      </w:pPr>
-    </w:p>
-    <w:p>
-      <w:pPr>
-        <w:rPr>
-          <w:sz w:val="28"/>
-          <w:szCs w:val="28"/>
-          <w:lang w:val="en-US"/>
-        </w:rPr>
-      </w:pPr>
-    </w:p>
-    <w:p>
-      <w:pPr>
-        <w:rPr>
-          <w:sz w:val="28"/>
-          <w:szCs w:val="28"/>
-          <w:lang w:val="en-US"/>
-        </w:rPr>
-      </w:pPr>
-    </w:p>
-    <w:p>
-      <w:pPr>
-        <w:rPr>
-          <w:sz w:val="28"/>
-          <w:szCs w:val="28"/>
-          <w:lang w:val="en-US"/>
-        </w:rPr>
-      </w:pPr>
-      <w:r>
-        <w:rPr>
-          <w:sz w:val="28"/>
-          <w:szCs w:val="28"/>
-          <w:lang w:val="en-US"/>
-        </w:rPr>
-        <w:t xml:space="preserve">Trang </w:t>
-      </w:r>
-      <w:proofErr w:type="spellStart"/>
-      <w:r>
-        <w:rPr>
-          <w:sz w:val="28"/>
-          <w:szCs w:val="28"/>
-          <w:lang w:val="en-US"/>
-        </w:rPr>
-        <w:t>chủ</w:t>
-      </w:r>
-      <w:proofErr w:type="spellEnd"/>
-      <w:r>
-        <w:rPr>
-          <w:sz w:val="28"/>
-          <w:szCs w:val="28"/>
-          <w:lang w:val="en-US"/>
-        </w:rPr>
         <w:t xml:space="preserve">: </w:t>
       </w:r>
       <w:r>
         <w:rPr>
           <w:noProof/>
         </w:rPr>
-        <w:lastRenderedPageBreak/>
         <w:drawing>
           <wp:inline distT="0" distB="0" distL="0" distR="0" wp14:anchorId="33D69BE2" wp14:editId="4129F557">
             <wp:extent cx="5414010" cy="2806700"/>
@@ -35180,7 +35247,7 @@
                     </pic:cNvPicPr>
                   </pic:nvPicPr>
                   <pic:blipFill>
-                    <a:blip r:embed="rId18" cstate="print"/>
+                    <a:blip r:embed="rId20" cstate="print"/>
                     <a:stretch>
                       <a:fillRect/>
                     </a:stretch>
@@ -35272,6 +35339,7 @@
     </w:p>
     <w:p>
       <w:pPr>
+        <w:jc w:val="center"/>
         <w:rPr>
           <w:sz w:val="28"/>
           <w:szCs w:val="28"/>
@@ -35300,7 +35368,7 @@
                     </pic:cNvPicPr>
                   </pic:nvPicPr>
                   <pic:blipFill>
-                    <a:blip r:embed="rId19" cstate="print"/>
+                    <a:blip r:embed="rId21" cstate="print"/>
                     <a:stretch>
                       <a:fillRect/>
                     </a:stretch>
@@ -35323,6 +35391,7 @@
     </w:p>
     <w:p>
       <w:pPr>
+        <w:jc w:val="center"/>
         <w:rPr>
           <w:sz w:val="28"/>
           <w:szCs w:val="28"/>
@@ -35372,16 +35441,35 @@
           <w:szCs w:val="28"/>
           <w:lang w:val="en-US"/>
         </w:rPr>
-        <w:t xml:space="preserve"> </w:t>
-      </w:r>
+        <w:t>:</w:t>
+      </w:r>
+    </w:p>
+    <w:p>
+      <w:pPr>
+        <w:rPr>
+          <w:sz w:val="28"/>
+          <w:szCs w:val="28"/>
+          <w:lang w:val="en-US"/>
+        </w:rPr>
+      </w:pPr>
+    </w:p>
+    <w:p>
+      <w:pPr>
+        <w:jc w:val="center"/>
+        <w:rPr>
+          <w:sz w:val="28"/>
+          <w:szCs w:val="28"/>
+          <w:lang w:val="en-US"/>
+        </w:rPr>
+      </w:pPr>
       <w:r>
         <w:rPr>
           <w:noProof/>
         </w:rPr>
         <w:drawing>
-          <wp:inline distT="0" distB="0" distL="0" distR="0" wp14:anchorId="581D9AA5" wp14:editId="34703FB9">
-            <wp:extent cx="5939790" cy="2633345"/>
-            <wp:effectExtent l="0" t="0" r="3810" b="0"/>
+          <wp:inline distT="0" distB="0" distL="0" distR="0" wp14:anchorId="581D9AA5" wp14:editId="4B2A11F7">
+            <wp:extent cx="5598596" cy="2633345"/>
+            <wp:effectExtent l="0" t="0" r="2540" b="0"/>
             <wp:docPr id="19" name="Image 19" descr="A screenshot of a building&#10;&#10;AI-generated content may be incorrect."/>
             <wp:cNvGraphicFramePr>
               <a:graphicFrameLocks xmlns:a="http://schemas.openxmlformats.org/drawingml/2006/main"/>
@@ -35396,7 +35484,7 @@
                     </pic:cNvPicPr>
                   </pic:nvPicPr>
                   <pic:blipFill>
-                    <a:blip r:embed="rId20" cstate="print"/>
+                    <a:blip r:embed="rId22" cstate="print"/>
                     <a:stretch>
                       <a:fillRect/>
                     </a:stretch>
@@ -35404,7 +35492,7 @@
                   <pic:spPr>
                     <a:xfrm>
                       <a:off x="0" y="0"/>
-                      <a:ext cx="5939790" cy="2633345"/>
+                      <a:ext cx="5602611" cy="2635234"/>
                     </a:xfrm>
                     <a:prstGeom prst="rect">
                       <a:avLst/>
@@ -35444,7 +35532,6 @@
           <w:szCs w:val="28"/>
           <w:lang w:val="en-US"/>
         </w:rPr>
-        <w:lastRenderedPageBreak/>
         <w:t>Sơ</w:t>
       </w:r>
       <w:proofErr w:type="spellEnd"/>
@@ -35481,6 +35568,7 @@
         <w:rPr>
           <w:noProof/>
         </w:rPr>
+        <w:lastRenderedPageBreak/>
         <w:drawing>
           <wp:inline distT="0" distB="0" distL="0" distR="0" wp14:anchorId="4EA7963B" wp14:editId="4B3D38C3">
             <wp:extent cx="5469890" cy="5516245"/>
@@ -35499,7 +35587,7 @@
                     </pic:cNvPicPr>
                   </pic:nvPicPr>
                   <pic:blipFill>
-                    <a:blip r:embed="rId21" cstate="print"/>
+                    <a:blip r:embed="rId23" cstate="print"/>
                     <a:stretch>
                       <a:fillRect/>
                     </a:stretch>
@@ -35521,7 +35609,7 @@
       </w:r>
     </w:p>
     <w:sectPr>
-      <w:footerReference w:type="default" r:id="rId22"/>
+      <w:footerReference w:type="default" r:id="rId24"/>
       <w:pgSz w:w="11910" w:h="16840"/>
       <w:pgMar w:top="1040" w:right="580" w:bottom="1160" w:left="1580" w:header="0" w:footer="903" w:gutter="0"/>
       <w:cols w:space="720"/>
@@ -35531,7 +35619,7 @@
 </file>
 
 <file path=word/endnotes.xml><?xml version="1.0" encoding="utf-8"?>
-<w:endnotes xmlns:wpc="http://schemas.microsoft.com/office/word/2010/wordprocessingCanvas" xmlns:cx="http://schemas.microsoft.com/office/drawing/2014/chartex" xmlns:cx1="http://schemas.microsoft.com/office/drawing/2015/9/8/chartex" xmlns:cx2="http://schemas.microsoft.com/office/drawing/2015/10/21/chartex" xmlns:cx3="http://schemas.microsoft.com/office/drawing/2016/5/9/chartex" xmlns:cx4="http://schemas.microsoft.com/office/drawing/2016/5/10/chartex" xmlns:cx5="http://schemas.microsoft.com/office/drawing/2016/5/11/chartex" xmlns:cx6="http://schemas.microsoft.com/office/drawing/2016/5/12/chartex" xmlns:cx7="http://schemas.microsoft.com/office/drawing/2016/5/13/chartex" xmlns:cx8="http://schemas.microsoft.com/office/drawing/2016/5/14/chartex" xmlns:mc="http://schemas.openxmlformats.org/markup-compatibility/2006" xmlns:aink="http://schemas.microsoft.com/office/drawing/2016/ink" xmlns:am3d="http://schemas.microsoft.com/office/drawing/2017/model3d" xmlns:o="urn:schemas-microsoft-com:office:office" xmlns:oel="http://schemas.microsoft.com/office/2019/extlst" xmlns:r="http://schemas.openxmlformats.org/officeDocument/2006/relationships" xmlns:m="http://schemas.openxmlformats.org/officeDocument/2006/math" xmlns:v="urn:schemas-microsoft-com:vml" xmlns:wp14="http://schemas.microsoft.com/office/word/2010/wordprocessingDrawing" xmlns:wp="http://schemas.openxmlformats.org/drawingml/2006/wordprocessingDrawing" xmlns:w10="urn:schemas-microsoft-com:office:word" xmlns:w="http://schemas.openxmlformats.org/wordprocessingml/2006/main" xmlns:w14="http://schemas.microsoft.com/office/word/2010/wordml" xmlns:w15="http://schemas.microsoft.com/office/word/2012/wordml" xmlns:w16cex="http://schemas.microsoft.com/office/word/2018/wordml/cex" xmlns:w16cid="http://schemas.microsoft.com/office/word/2016/wordml/cid" xmlns:w16="http://schemas.microsoft.com/office/word/2018/wordml" xmlns:w16du="http://schemas.microsoft.com/office/word/2023/wordml/word16du" xmlns:w16sdtdh="http://schemas.microsoft.com/office/word/2020/wordml/sdtdatahash" xmlns:w16sdtfl="http://schemas.microsoft.com/office/word/2024/wordml/sdtformatlock" xmlns:w16se="http://schemas.microsoft.com/office/word/2015/wordml/symex" xmlns:wpg="http://schemas.microsoft.com/office/word/2010/wordprocessingGroup" xmlns:wpi="http://schemas.microsoft.com/office/word/2010/wordprocessingInk" xmlns:wne="http://schemas.microsoft.com/office/word/2006/wordml" xmlns:wps="http://schemas.microsoft.com/office/word/2010/wordprocessingShape" mc:Ignorable="w14 w15 w16se w16cid w16 w16cex w16sdtdh w16sdtfl w16du wp14">
+<w:endnotes xmlns:wpc="http://schemas.microsoft.com/office/word/2010/wordprocessingCanvas" xmlns:cx="http://schemas.microsoft.com/office/drawing/2014/chartex" xmlns:cx1="http://schemas.microsoft.com/office/drawing/2015/9/8/chartex" xmlns:cx2="http://schemas.microsoft.com/office/drawing/2015/10/21/chartex" xmlns:cx3="http://schemas.microsoft.com/office/drawing/2016/5/9/chartex" xmlns:cx4="http://schemas.microsoft.com/office/drawing/2016/5/10/chartex" xmlns:cx5="http://schemas.microsoft.com/office/drawing/2016/5/11/chartex" xmlns:cx6="http://schemas.microsoft.com/office/drawing/2016/5/12/chartex" xmlns:cx7="http://schemas.microsoft.com/office/drawing/2016/5/13/chartex" xmlns:cx8="http://schemas.microsoft.com/office/drawing/2016/5/14/chartex" xmlns:mc="http://schemas.openxmlformats.org/markup-compatibility/2006" xmlns:aink="http://schemas.microsoft.com/office/drawing/2016/ink" xmlns:am3d="http://schemas.microsoft.com/office/drawing/2017/model3d" xmlns:o="urn:schemas-microsoft-com:office:office" xmlns:oel="http://schemas.microsoft.com/office/2019/extlst" xmlns:r="http://schemas.openxmlformats.org/officeDocument/2006/relationships" xmlns:m="http://schemas.openxmlformats.org/officeDocument/2006/math" xmlns:v="urn:schemas-microsoft-com:vml" xmlns:wp14="http://schemas.microsoft.com/office/word/2010/wordprocessingDrawing" xmlns:wp="http://schemas.openxmlformats.org/drawingml/2006/wordprocessingDrawing" xmlns:w10="urn:schemas-microsoft-com:office:word" xmlns:w="http://schemas.openxmlformats.org/wordprocessingml/2006/main" xmlns:w14="http://schemas.microsoft.com/office/word/2010/wordml" xmlns:w15="http://schemas.microsoft.com/office/word/2012/wordml" xmlns:w16cex="http://schemas.microsoft.com/office/word/2018/wordml/cex" xmlns:w16cid="http://schemas.microsoft.com/office/word/2016/wordml/cid" xmlns:w16="http://schemas.microsoft.com/office/word/2018/wordml" xmlns:w16du="http://schemas.microsoft.com/office/word/2023/wordml/word16du" xmlns:w16sdtdh="http://schemas.microsoft.com/office/word/2020/wordml/sdtdatahash" xmlns:w16se="http://schemas.microsoft.com/office/word/2015/wordml/symex" xmlns:wpg="http://schemas.microsoft.com/office/word/2010/wordprocessingGroup" xmlns:wpi="http://schemas.microsoft.com/office/word/2010/wordprocessingInk" xmlns:wne="http://schemas.microsoft.com/office/word/2006/wordml" xmlns:wps="http://schemas.microsoft.com/office/word/2010/wordprocessingShape" mc:Ignorable="w14 w15 w16se w16cid w16 w16cex w16sdtdh wp14">
   <w:endnote w:type="separator" w:id="-1">
     <w:p>
       <w:r>
@@ -35550,7 +35638,7 @@
 </file>
 
 <file path=word/footer1.xml><?xml version="1.0" encoding="utf-8"?>
-<w:ftr xmlns:wpc="http://schemas.microsoft.com/office/word/2010/wordprocessingCanvas" xmlns:cx="http://schemas.microsoft.com/office/drawing/2014/chartex" xmlns:cx1="http://schemas.microsoft.com/office/drawing/2015/9/8/chartex" xmlns:cx2="http://schemas.microsoft.com/office/drawing/2015/10/21/chartex" xmlns:cx3="http://schemas.microsoft.com/office/drawing/2016/5/9/chartex" xmlns:cx4="http://schemas.microsoft.com/office/drawing/2016/5/10/chartex" xmlns:cx5="http://schemas.microsoft.com/office/drawing/2016/5/11/chartex" xmlns:cx6="http://schemas.microsoft.com/office/drawing/2016/5/12/chartex" xmlns:cx7="http://schemas.microsoft.com/office/drawing/2016/5/13/chartex" xmlns:cx8="http://schemas.microsoft.com/office/drawing/2016/5/14/chartex" xmlns:mc="http://schemas.openxmlformats.org/markup-compatibility/2006" xmlns:aink="http://schemas.microsoft.com/office/drawing/2016/ink" xmlns:am3d="http://schemas.microsoft.com/office/drawing/2017/model3d" xmlns:o="urn:schemas-microsoft-com:office:office" xmlns:oel="http://schemas.microsoft.com/office/2019/extlst" xmlns:r="http://schemas.openxmlformats.org/officeDocument/2006/relationships" xmlns:m="http://schemas.openxmlformats.org/officeDocument/2006/math" xmlns:v="urn:schemas-microsoft-com:vml" xmlns:wp14="http://schemas.microsoft.com/office/word/2010/wordprocessingDrawing" xmlns:wp="http://schemas.openxmlformats.org/drawingml/2006/wordprocessingDrawing" xmlns:w10="urn:schemas-microsoft-com:office:word" xmlns:w="http://schemas.openxmlformats.org/wordprocessingml/2006/main" xmlns:w14="http://schemas.microsoft.com/office/word/2010/wordml" xmlns:w15="http://schemas.microsoft.com/office/word/2012/wordml" xmlns:w16cex="http://schemas.microsoft.com/office/word/2018/wordml/cex" xmlns:w16cid="http://schemas.microsoft.com/office/word/2016/wordml/cid" xmlns:w16="http://schemas.microsoft.com/office/word/2018/wordml" xmlns:w16du="http://schemas.microsoft.com/office/word/2023/wordml/word16du" xmlns:w16sdtdh="http://schemas.microsoft.com/office/word/2020/wordml/sdtdatahash" xmlns:w16sdtfl="http://schemas.microsoft.com/office/word/2024/wordml/sdtformatlock" xmlns:w16se="http://schemas.microsoft.com/office/word/2015/wordml/symex" xmlns:wpg="http://schemas.microsoft.com/office/word/2010/wordprocessingGroup" xmlns:wpi="http://schemas.microsoft.com/office/word/2010/wordprocessingInk" xmlns:wne="http://schemas.microsoft.com/office/word/2006/wordml" xmlns:wps="http://schemas.microsoft.com/office/word/2010/wordprocessingShape" mc:Ignorable="w14 w15 w16se w16cid w16 w16cex w16sdtdh w16sdtfl w16du wp14">
+<w:ftr xmlns:wpc="http://schemas.microsoft.com/office/word/2010/wordprocessingCanvas" xmlns:cx="http://schemas.microsoft.com/office/drawing/2014/chartex" xmlns:cx1="http://schemas.microsoft.com/office/drawing/2015/9/8/chartex" xmlns:cx2="http://schemas.microsoft.com/office/drawing/2015/10/21/chartex" xmlns:cx3="http://schemas.microsoft.com/office/drawing/2016/5/9/chartex" xmlns:cx4="http://schemas.microsoft.com/office/drawing/2016/5/10/chartex" xmlns:cx5="http://schemas.microsoft.com/office/drawing/2016/5/11/chartex" xmlns:cx6="http://schemas.microsoft.com/office/drawing/2016/5/12/chartex" xmlns:cx7="http://schemas.microsoft.com/office/drawing/2016/5/13/chartex" xmlns:cx8="http://schemas.microsoft.com/office/drawing/2016/5/14/chartex" xmlns:mc="http://schemas.openxmlformats.org/markup-compatibility/2006" xmlns:aink="http://schemas.microsoft.com/office/drawing/2016/ink" xmlns:am3d="http://schemas.microsoft.com/office/drawing/2017/model3d" xmlns:o="urn:schemas-microsoft-com:office:office" xmlns:oel="http://schemas.microsoft.com/office/2019/extlst" xmlns:r="http://schemas.openxmlformats.org/officeDocument/2006/relationships" xmlns:m="http://schemas.openxmlformats.org/officeDocument/2006/math" xmlns:v="urn:schemas-microsoft-com:vml" xmlns:wp14="http://schemas.microsoft.com/office/word/2010/wordprocessingDrawing" xmlns:wp="http://schemas.openxmlformats.org/drawingml/2006/wordprocessingDrawing" xmlns:w10="urn:schemas-microsoft-com:office:word" xmlns:w="http://schemas.openxmlformats.org/wordprocessingml/2006/main" xmlns:w14="http://schemas.microsoft.com/office/word/2010/wordml" xmlns:w15="http://schemas.microsoft.com/office/word/2012/wordml" xmlns:w16cex="http://schemas.microsoft.com/office/word/2018/wordml/cex" xmlns:w16cid="http://schemas.microsoft.com/office/word/2016/wordml/cid" xmlns:w16="http://schemas.microsoft.com/office/word/2018/wordml" xmlns:w16du="http://schemas.microsoft.com/office/word/2023/wordml/word16du" xmlns:w16sdtdh="http://schemas.microsoft.com/office/word/2020/wordml/sdtdatahash" xmlns:w16se="http://schemas.microsoft.com/office/word/2015/wordml/symex" xmlns:wpg="http://schemas.microsoft.com/office/word/2010/wordprocessingGroup" xmlns:wpi="http://schemas.microsoft.com/office/word/2010/wordprocessingInk" xmlns:wne="http://schemas.microsoft.com/office/word/2006/wordml" xmlns:wps="http://schemas.microsoft.com/office/word/2010/wordprocessingShape" mc:Ignorable="w14 w15 w16se w16cid w16 w16cex w16sdtdh wp14">
   <w:p>
     <w:pPr>
       <w:pStyle w:val="BodyText"/>
@@ -35743,7 +35831,7 @@
 </file>
 
 <file path=word/footnotes.xml><?xml version="1.0" encoding="utf-8"?>
-<w:footnotes xmlns:wpc="http://schemas.microsoft.com/office/word/2010/wordprocessingCanvas" xmlns:cx="http://schemas.microsoft.com/office/drawing/2014/chartex" xmlns:cx1="http://schemas.microsoft.com/office/drawing/2015/9/8/chartex" xmlns:cx2="http://schemas.microsoft.com/office/drawing/2015/10/21/chartex" xmlns:cx3="http://schemas.microsoft.com/office/drawing/2016/5/9/chartex" xmlns:cx4="http://schemas.microsoft.com/office/drawing/2016/5/10/chartex" xmlns:cx5="http://schemas.microsoft.com/office/drawing/2016/5/11/chartex" xmlns:cx6="http://schemas.microsoft.com/office/drawing/2016/5/12/chartex" xmlns:cx7="http://schemas.microsoft.com/office/drawing/2016/5/13/chartex" xmlns:cx8="http://schemas.microsoft.com/office/drawing/2016/5/14/chartex" xmlns:mc="http://schemas.openxmlformats.org/markup-compatibility/2006" xmlns:aink="http://schemas.microsoft.com/office/drawing/2016/ink" xmlns:am3d="http://schemas.microsoft.com/office/drawing/2017/model3d" xmlns:o="urn:schemas-microsoft-com:office:office" xmlns:oel="http://schemas.microsoft.com/office/2019/extlst" xmlns:r="http://schemas.openxmlformats.org/officeDocument/2006/relationships" xmlns:m="http://schemas.openxmlformats.org/officeDocument/2006/math" xmlns:v="urn:schemas-microsoft-com:vml" xmlns:wp14="http://schemas.microsoft.com/office/word/2010/wordprocessingDrawing" xmlns:wp="http://schemas.openxmlformats.org/drawingml/2006/wordprocessingDrawing" xmlns:w10="urn:schemas-microsoft-com:office:word" xmlns:w="http://schemas.openxmlformats.org/wordprocessingml/2006/main" xmlns:w14="http://schemas.microsoft.com/office/word/2010/wordml" xmlns:w15="http://schemas.microsoft.com/office/word/2012/wordml" xmlns:w16cex="http://schemas.microsoft.com/office/word/2018/wordml/cex" xmlns:w16cid="http://schemas.microsoft.com/office/word/2016/wordml/cid" xmlns:w16="http://schemas.microsoft.com/office/word/2018/wordml" xmlns:w16du="http://schemas.microsoft.com/office/word/2023/wordml/word16du" xmlns:w16sdtdh="http://schemas.microsoft.com/office/word/2020/wordml/sdtdatahash" xmlns:w16sdtfl="http://schemas.microsoft.com/office/word/2024/wordml/sdtformatlock" xmlns:w16se="http://schemas.microsoft.com/office/word/2015/wordml/symex" xmlns:wpg="http://schemas.microsoft.com/office/word/2010/wordprocessingGroup" xmlns:wpi="http://schemas.microsoft.com/office/word/2010/wordprocessingInk" xmlns:wne="http://schemas.microsoft.com/office/word/2006/wordml" xmlns:wps="http://schemas.microsoft.com/office/word/2010/wordprocessingShape" mc:Ignorable="w14 w15 w16se w16cid w16 w16cex w16sdtdh w16sdtfl w16du wp14">
+<w:footnotes xmlns:wpc="http://schemas.microsoft.com/office/word/2010/wordprocessingCanvas" xmlns:cx="http://schemas.microsoft.com/office/drawing/2014/chartex" xmlns:cx1="http://schemas.microsoft.com/office/drawing/2015/9/8/chartex" xmlns:cx2="http://schemas.microsoft.com/office/drawing/2015/10/21/chartex" xmlns:cx3="http://schemas.microsoft.com/office/drawing/2016/5/9/chartex" xmlns:cx4="http://schemas.microsoft.com/office/drawing/2016/5/10/chartex" xmlns:cx5="http://schemas.microsoft.com/office/drawing/2016/5/11/chartex" xmlns:cx6="http://schemas.microsoft.com/office/drawing/2016/5/12/chartex" xmlns:cx7="http://schemas.microsoft.com/office/drawing/2016/5/13/chartex" xmlns:cx8="http://schemas.microsoft.com/office/drawing/2016/5/14/chartex" xmlns:mc="http://schemas.openxmlformats.org/markup-compatibility/2006" xmlns:aink="http://schemas.microsoft.com/office/drawing/2016/ink" xmlns:am3d="http://schemas.microsoft.com/office/drawing/2017/model3d" xmlns:o="urn:schemas-microsoft-com:office:office" xmlns:oel="http://schemas.microsoft.com/office/2019/extlst" xmlns:r="http://schemas.openxmlformats.org/officeDocument/2006/relationships" xmlns:m="http://schemas.openxmlformats.org/officeDocument/2006/math" xmlns:v="urn:schemas-microsoft-com:vml" xmlns:wp14="http://schemas.microsoft.com/office/word/2010/wordprocessingDrawing" xmlns:wp="http://schemas.openxmlformats.org/drawingml/2006/wordprocessingDrawing" xmlns:w10="urn:schemas-microsoft-com:office:word" xmlns:w="http://schemas.openxmlformats.org/wordprocessingml/2006/main" xmlns:w14="http://schemas.microsoft.com/office/word/2010/wordml" xmlns:w15="http://schemas.microsoft.com/office/word/2012/wordml" xmlns:w16cex="http://schemas.microsoft.com/office/word/2018/wordml/cex" xmlns:w16cid="http://schemas.microsoft.com/office/word/2016/wordml/cid" xmlns:w16="http://schemas.microsoft.com/office/word/2018/wordml" xmlns:w16du="http://schemas.microsoft.com/office/word/2023/wordml/word16du" xmlns:w16sdtdh="http://schemas.microsoft.com/office/word/2020/wordml/sdtdatahash" xmlns:w16se="http://schemas.microsoft.com/office/word/2015/wordml/symex" xmlns:wpg="http://schemas.microsoft.com/office/word/2010/wordprocessingGroup" xmlns:wpi="http://schemas.microsoft.com/office/word/2010/wordprocessingInk" xmlns:wne="http://schemas.microsoft.com/office/word/2006/wordml" xmlns:wps="http://schemas.microsoft.com/office/word/2010/wordprocessingShape" mc:Ignorable="w14 w15 w16se w16cid w16 w16cex w16sdtdh wp14">
   <w:footnote w:type="separator" w:id="-1">
     <w:p>
       <w:r>
@@ -35762,7 +35850,7 @@
 </file>
 
 <file path=word/numbering.xml><?xml version="1.0" encoding="utf-8"?>
-<w:numbering xmlns:wpc="http://schemas.microsoft.com/office/word/2010/wordprocessingCanvas" xmlns:cx="http://schemas.microsoft.com/office/drawing/2014/chartex" xmlns:cx1="http://schemas.microsoft.com/office/drawing/2015/9/8/chartex" xmlns:cx2="http://schemas.microsoft.com/office/drawing/2015/10/21/chartex" xmlns:cx3="http://schemas.microsoft.com/office/drawing/2016/5/9/chartex" xmlns:cx4="http://schemas.microsoft.com/office/drawing/2016/5/10/chartex" xmlns:cx5="http://schemas.microsoft.com/office/drawing/2016/5/11/chartex" xmlns:cx6="http://schemas.microsoft.com/office/drawing/2016/5/12/chartex" xmlns:cx7="http://schemas.microsoft.com/office/drawing/2016/5/13/chartex" xmlns:cx8="http://schemas.microsoft.com/office/drawing/2016/5/14/chartex" xmlns:mc="http://schemas.openxmlformats.org/markup-compatibility/2006" xmlns:aink="http://schemas.microsoft.com/office/drawing/2016/ink" xmlns:am3d="http://schemas.microsoft.com/office/drawing/2017/model3d" xmlns:o="urn:schemas-microsoft-com:office:office" xmlns:oel="http://schemas.microsoft.com/office/2019/extlst" xmlns:r="http://schemas.openxmlformats.org/officeDocument/2006/relationships" xmlns:m="http://schemas.openxmlformats.org/officeDocument/2006/math" xmlns:v="urn:schemas-microsoft-com:vml" xmlns:wp14="http://schemas.microsoft.com/office/word/2010/wordprocessingDrawing" xmlns:wp="http://schemas.openxmlformats.org/drawingml/2006/wordprocessingDrawing" xmlns:w10="urn:schemas-microsoft-com:office:word" xmlns:w="http://schemas.openxmlformats.org/wordprocessingml/2006/main" xmlns:w14="http://schemas.microsoft.com/office/word/2010/wordml" xmlns:w15="http://schemas.microsoft.com/office/word/2012/wordml" xmlns:w16cex="http://schemas.microsoft.com/office/word/2018/wordml/cex" xmlns:w16cid="http://schemas.microsoft.com/office/word/2016/wordml/cid" xmlns:w16="http://schemas.microsoft.com/office/word/2018/wordml" xmlns:w16du="http://schemas.microsoft.com/office/word/2023/wordml/word16du" xmlns:w16sdtdh="http://schemas.microsoft.com/office/word/2020/wordml/sdtdatahash" xmlns:w16sdtfl="http://schemas.microsoft.com/office/word/2024/wordml/sdtformatlock" xmlns:w16se="http://schemas.microsoft.com/office/word/2015/wordml/symex" xmlns:wpg="http://schemas.microsoft.com/office/word/2010/wordprocessingGroup" xmlns:wpi="http://schemas.microsoft.com/office/word/2010/wordprocessingInk" xmlns:wne="http://schemas.microsoft.com/office/word/2006/wordml" xmlns:wps="http://schemas.microsoft.com/office/word/2010/wordprocessingShape" mc:Ignorable="w14 w15 w16se w16cid w16 w16cex w16sdtdh w16sdtfl w16du wp14">
+<w:numbering xmlns:wpc="http://schemas.microsoft.com/office/word/2010/wordprocessingCanvas" xmlns:cx="http://schemas.microsoft.com/office/drawing/2014/chartex" xmlns:cx1="http://schemas.microsoft.com/office/drawing/2015/9/8/chartex" xmlns:cx2="http://schemas.microsoft.com/office/drawing/2015/10/21/chartex" xmlns:cx3="http://schemas.microsoft.com/office/drawing/2016/5/9/chartex" xmlns:cx4="http://schemas.microsoft.com/office/drawing/2016/5/10/chartex" xmlns:cx5="http://schemas.microsoft.com/office/drawing/2016/5/11/chartex" xmlns:cx6="http://schemas.microsoft.com/office/drawing/2016/5/12/chartex" xmlns:cx7="http://schemas.microsoft.com/office/drawing/2016/5/13/chartex" xmlns:cx8="http://schemas.microsoft.com/office/drawing/2016/5/14/chartex" xmlns:mc="http://schemas.openxmlformats.org/markup-compatibility/2006" xmlns:aink="http://schemas.microsoft.com/office/drawing/2016/ink" xmlns:am3d="http://schemas.microsoft.com/office/drawing/2017/model3d" xmlns:o="urn:schemas-microsoft-com:office:office" xmlns:oel="http://schemas.microsoft.com/office/2019/extlst" xmlns:r="http://schemas.openxmlformats.org/officeDocument/2006/relationships" xmlns:m="http://schemas.openxmlformats.org/officeDocument/2006/math" xmlns:v="urn:schemas-microsoft-com:vml" xmlns:wp14="http://schemas.microsoft.com/office/word/2010/wordprocessingDrawing" xmlns:wp="http://schemas.openxmlformats.org/drawingml/2006/wordprocessingDrawing" xmlns:w10="urn:schemas-microsoft-com:office:word" xmlns:w="http://schemas.openxmlformats.org/wordprocessingml/2006/main" xmlns:w14="http://schemas.microsoft.com/office/word/2010/wordml" xmlns:w15="http://schemas.microsoft.com/office/word/2012/wordml" xmlns:w16cex="http://schemas.microsoft.com/office/word/2018/wordml/cex" xmlns:w16cid="http://schemas.microsoft.com/office/word/2016/wordml/cid" xmlns:w16="http://schemas.microsoft.com/office/word/2018/wordml" xmlns:w16du="http://schemas.microsoft.com/office/word/2023/wordml/word16du" xmlns:w16sdtdh="http://schemas.microsoft.com/office/word/2020/wordml/sdtdatahash" xmlns:w16se="http://schemas.microsoft.com/office/word/2015/wordml/symex" xmlns:wpg="http://schemas.microsoft.com/office/word/2010/wordprocessingGroup" xmlns:wpi="http://schemas.microsoft.com/office/word/2010/wordprocessingInk" xmlns:wne="http://schemas.microsoft.com/office/word/2006/wordml" xmlns:wps="http://schemas.microsoft.com/office/word/2010/wordprocessingShape" mc:Ignorable="w14 w15 w16se w16cid w16 w16cex w16sdtdh wp14">
   <w:abstractNum w:abstractNumId="0" w15:restartNumberingAfterBreak="0">
     <w:nsid w:val="000C0DAE"/>
     <w:multiLevelType w:val="hybridMultilevel"/>
@@ -37421,7 +37509,7 @@
 </file>
 
 <file path=word/styles.xml><?xml version="1.0" encoding="utf-8"?>
-<w:styles xmlns:mc="http://schemas.openxmlformats.org/markup-compatibility/2006" xmlns:r="http://schemas.openxmlformats.org/officeDocument/2006/relationships" xmlns:w="http://schemas.openxmlformats.org/wordprocessingml/2006/main" xmlns:w14="http://schemas.microsoft.com/office/word/2010/wordml" xmlns:w15="http://schemas.microsoft.com/office/word/2012/wordml" xmlns:w16cex="http://schemas.microsoft.com/office/word/2018/wordml/cex" xmlns:w16cid="http://schemas.microsoft.com/office/word/2016/wordml/cid" xmlns:w16="http://schemas.microsoft.com/office/word/2018/wordml" xmlns:w16du="http://schemas.microsoft.com/office/word/2023/wordml/word16du" xmlns:w16sdtdh="http://schemas.microsoft.com/office/word/2020/wordml/sdtdatahash" xmlns:w16sdtfl="http://schemas.microsoft.com/office/word/2024/wordml/sdtformatlock" xmlns:w16se="http://schemas.microsoft.com/office/word/2015/wordml/symex" mc:Ignorable="w14 w15 w16se w16cid w16 w16cex w16sdtdh w16sdtfl w16du">
+<w:styles xmlns:mc="http://schemas.openxmlformats.org/markup-compatibility/2006" xmlns:r="http://schemas.openxmlformats.org/officeDocument/2006/relationships" xmlns:w="http://schemas.openxmlformats.org/wordprocessingml/2006/main" xmlns:w14="http://schemas.microsoft.com/office/word/2010/wordml" xmlns:w15="http://schemas.microsoft.com/office/word/2012/wordml" xmlns:w16cex="http://schemas.microsoft.com/office/word/2018/wordml/cex" xmlns:w16cid="http://schemas.microsoft.com/office/word/2016/wordml/cid" xmlns:w16="http://schemas.microsoft.com/office/word/2018/wordml" xmlns:w16sdtdh="http://schemas.microsoft.com/office/word/2020/wordml/sdtdatahash" xmlns:w16se="http://schemas.microsoft.com/office/word/2015/wordml/symex" mc:Ignorable="w14 w15 w16se w16cid w16 w16cex w16sdtdh">
   <w:docDefaults>
     <w:rPrDefault>
       <w:rPr>

</xml_diff>